<commit_message>
Revert "Update Final Report.docx"
This reverts commit 3580af51f316642b1b22456724c5d58f4340c2b5.
</commit_message>
<xml_diff>
--- a/Project Report/Final Report.docx
+++ b/Project Report/Final Report.docx
@@ -702,7 +702,7 @@
                 <w:sz w:val="28"/>
                 <w:szCs w:val="28"/>
               </w:rPr>
-              <w:t>Project D</w:t>
+              <w:t>Project Desc</w:t>
             </w:r>
             <w:r>
               <w:rPr>
@@ -712,7 +712,7 @@
                 <w:sz w:val="28"/>
                 <w:szCs w:val="28"/>
               </w:rPr>
-              <w:t>e</w:t>
+              <w:t>r</w:t>
             </w:r>
             <w:r>
               <w:rPr>
@@ -722,7 +722,7 @@
                 <w:sz w:val="28"/>
                 <w:szCs w:val="28"/>
               </w:rPr>
-              <w:t>scription</w:t>
+              <w:t>iption</w:t>
             </w:r>
             <w:r>
               <w:rPr>
@@ -819,27 +819,7 @@
                 <w:sz w:val="28"/>
                 <w:szCs w:val="28"/>
               </w:rPr>
-              <w:t>Functional S</w:t>
-            </w:r>
-            <w:r>
-              <w:rPr>
-                <w:rStyle w:val="Hyperlink"/>
-                <w:rFonts w:asciiTheme="minorHAnsi" w:hAnsiTheme="minorHAnsi" w:cstheme="minorHAnsi"/>
-                <w:noProof/>
-                <w:sz w:val="28"/>
-                <w:szCs w:val="28"/>
-              </w:rPr>
-              <w:t>p</w:t>
-            </w:r>
-            <w:r>
-              <w:rPr>
-                <w:rStyle w:val="Hyperlink"/>
-                <w:rFonts w:asciiTheme="minorHAnsi" w:hAnsiTheme="minorHAnsi" w:cstheme="minorHAnsi"/>
-                <w:noProof/>
-                <w:sz w:val="28"/>
-                <w:szCs w:val="28"/>
-              </w:rPr>
-              <w:t>ecifications</w:t>
+              <w:t>Functional Specifications</w:t>
             </w:r>
             <w:r>
               <w:rPr>
@@ -1033,7 +1013,27 @@
                 <w:sz w:val="28"/>
                 <w:szCs w:val="28"/>
               </w:rPr>
-              <w:t>Flow Chart</w:t>
+              <w:t xml:space="preserve">Flow </w:t>
+            </w:r>
+            <w:r>
+              <w:rPr>
+                <w:rStyle w:val="Hyperlink"/>
+                <w:rFonts w:asciiTheme="minorHAnsi" w:hAnsiTheme="minorHAnsi" w:cstheme="minorHAnsi"/>
+                <w:noProof/>
+                <w:sz w:val="28"/>
+                <w:szCs w:val="28"/>
+              </w:rPr>
+              <w:t>C</w:t>
+            </w:r>
+            <w:r>
+              <w:rPr>
+                <w:rStyle w:val="Hyperlink"/>
+                <w:rFonts w:asciiTheme="minorHAnsi" w:hAnsiTheme="minorHAnsi" w:cstheme="minorHAnsi"/>
+                <w:noProof/>
+                <w:sz w:val="28"/>
+                <w:szCs w:val="28"/>
+              </w:rPr>
+              <w:t>hart</w:t>
             </w:r>
             <w:r>
               <w:rPr>
@@ -1603,6 +1603,63 @@
       <w:r>
         <w:tab/>
       </w:r>
+      <w:r>
+        <w:rPr>
+          <w:rFonts w:asciiTheme="minorHAnsi" w:hAnsiTheme="minorHAnsi" w:cstheme="minorHAnsi"/>
+          <w:sz w:val="24"/>
+          <w:szCs w:val="24"/>
+        </w:rPr>
+        <w:t>The goal of this project is to build a robot capable of autonomously tracking a light source using PID (Proportional-Integral-Derivative) control</w:t>
+      </w:r>
+      <w:r>
+        <w:rPr>
+          <w:rFonts w:asciiTheme="minorHAnsi" w:hAnsiTheme="minorHAnsi" w:cstheme="minorHAnsi"/>
+          <w:sz w:val="24"/>
+          <w:szCs w:val="24"/>
+        </w:rPr>
+        <w:t xml:space="preserve"> with 2 degrees of freedom</w:t>
+      </w:r>
+      <w:r>
+        <w:rPr>
+          <w:rFonts w:asciiTheme="minorHAnsi" w:hAnsiTheme="minorHAnsi" w:cstheme="minorHAnsi"/>
+          <w:sz w:val="24"/>
+          <w:szCs w:val="24"/>
+        </w:rPr>
+        <w:t>. The robot will be equipped with two servo motors that control its yaw and pitch movements, allowing it to adjust its orientation and track the light source accurately. The system will include components such as a robot chassis, servo motors, a light sensor, a microcontroller, and a power supply. The microcontroller will process the sensor readings, calculate the appropriate servo movements using the PID control algorithm, and generate the control signals for the servo motors. By implementing this project, you will create a robot that can track a light source with precision and learn about concepts such as PID control, sensor integration, and servo motor control.</w:t>
+      </w:r>
+    </w:p>
+    <w:p>
+      <w:pPr>
+        <w:tabs>
+          <w:tab w:val="left" w:pos="930"/>
+        </w:tabs>
+        <w:rPr>
+          <w:rFonts w:asciiTheme="minorHAnsi" w:hAnsiTheme="minorHAnsi" w:cstheme="minorHAnsi"/>
+          <w:sz w:val="24"/>
+          <w:szCs w:val="24"/>
+        </w:rPr>
+      </w:pPr>
+    </w:p>
+    <w:p>
+      <w:pPr>
+        <w:tabs>
+          <w:tab w:val="left" w:pos="930"/>
+        </w:tabs>
+        <w:rPr>
+          <w:rFonts w:asciiTheme="minorHAnsi" w:hAnsiTheme="minorHAnsi" w:cstheme="minorHAnsi"/>
+          <w:sz w:val="24"/>
+          <w:szCs w:val="24"/>
+        </w:rPr>
+      </w:pPr>
+      <w:r>
+        <w:rPr>
+          <w:rFonts w:asciiTheme="minorHAnsi" w:hAnsiTheme="minorHAnsi" w:cstheme="minorHAnsi"/>
+          <w:sz w:val="24"/>
+          <w:szCs w:val="24"/>
+        </w:rPr>
+        <w:tab/>
+        <w:t>This light-tracking robot project offers a practical application of PID control principles and robotics. The robot's ability to track a light source using servo motors and a light sensor showcases the integration of hardware and software components. Through the development process, you will gain insights into assembling the robot chassis, attaching servo motors, connecting the light sensor, and programming the microcontroller. Additionally, you will have the opportunity to calibrate and fine-tune the PID parameters to optimize the tracking performance. This project provides a hands-on learning experience in control systems, sensor integration, and robotics, enabling you to deepen your understanding of these concepts and explore further applications in the field of robotics and automation.</w:t>
+      </w:r>
     </w:p>
     <w:p>
       <w:pPr>
@@ -1681,13 +1738,24 @@
     <w:p>
       <w:pPr>
         <w:pStyle w:val="ListParagraph"/>
-        <w:ind w:left="1440"/>
-        <w:rPr>
-          <w:rFonts w:asciiTheme="minorHAnsi" w:hAnsiTheme="minorHAnsi" w:cstheme="minorHAnsi"/>
-          <w:sz w:val="24"/>
-          <w:szCs w:val="24"/>
-        </w:rPr>
-      </w:pPr>
+        <w:numPr>
+          <w:ilvl w:val="1"/>
+          <w:numId w:val="7"/>
+        </w:numPr>
+        <w:rPr>
+          <w:rFonts w:asciiTheme="minorHAnsi" w:hAnsiTheme="minorHAnsi" w:cstheme="minorHAnsi"/>
+          <w:sz w:val="24"/>
+          <w:szCs w:val="24"/>
+        </w:rPr>
+      </w:pPr>
+      <w:r>
+        <w:rPr>
+          <w:rFonts w:asciiTheme="minorHAnsi" w:hAnsiTheme="minorHAnsi" w:cstheme="minorHAnsi"/>
+          <w:sz w:val="24"/>
+          <w:szCs w:val="24"/>
+        </w:rPr>
+        <w:t>The material chosen for the design was 3d printed PLA( Polylactic acid) as it offers a lightweight yet sturdy build to allow for easy movement of the Servo Motors without putting too much load on the gears of the motors along with stable directing of the tilt tracking mechanism.</w:t>
+      </w:r>
     </w:p>
     <w:p>
       <w:pPr>
@@ -1708,12 +1776,12 @@
           <w:sz w:val="24"/>
           <w:szCs w:val="24"/>
         </w:rPr>
-        <w:t>The material chosen for the design was 3d printed PLA( Polylactic acid) as it offers a lightweight yet sturdy build to allow for easy movement of the Servo Motors without putting too much load on the gears of the motors along with stable directing of the tilt tracking mechanism.</w:t>
-      </w:r>
-    </w:p>
-    <w:p>
-      <w:pPr>
-        <w:pStyle w:val="ListParagraph"/>
+        <w:t>The light sensor modules had to be physically on the surface of the mechanism to fine tune their sensitivity via the potentiometer knob on the module as well as not hindering the proper receiving of the signal from the light source.</w:t>
+      </w:r>
+    </w:p>
+    <w:p>
+      <w:pPr>
+        <w:ind w:left="1080"/>
         <w:rPr>
           <w:rFonts w:asciiTheme="minorHAnsi" w:hAnsiTheme="minorHAnsi" w:cstheme="minorHAnsi"/>
           <w:sz w:val="24"/>
@@ -1728,13 +1796,13 @@
           <w:szCs w:val="24"/>
         </w:rPr>
         <w:drawing>
-          <wp:anchor distT="0" distB="0" distL="114300" distR="114300" simplePos="0" relativeHeight="251660288" behindDoc="0" locked="0" layoutInCell="1" allowOverlap="1" wp14:anchorId="1D8BC59A" wp14:editId="6A955AA7">
+          <wp:anchor distT="0" distB="0" distL="114300" distR="114300" simplePos="0" relativeHeight="251660288" behindDoc="0" locked="0" layoutInCell="1" allowOverlap="1" wp14:anchorId="1D8BC59A" wp14:editId="40BD9F58">
             <wp:simplePos x="0" y="0"/>
             <wp:positionH relativeFrom="page">
-              <wp:posOffset>5224229</wp:posOffset>
+              <wp:posOffset>5272025</wp:posOffset>
             </wp:positionH>
             <wp:positionV relativeFrom="paragraph">
-              <wp:posOffset>145247</wp:posOffset>
+              <wp:posOffset>72390</wp:posOffset>
             </wp:positionV>
             <wp:extent cx="1799590" cy="1487805"/>
             <wp:effectExtent l="0" t="0" r="0" b="0"/>
@@ -1801,36 +1869,63 @@
     </w:p>
     <w:p>
       <w:pPr>
-        <w:pStyle w:val="ListParagraph"/>
-        <w:ind w:left="1440"/>
-        <w:rPr>
-          <w:rFonts w:asciiTheme="minorHAnsi" w:hAnsiTheme="minorHAnsi" w:cstheme="minorHAnsi"/>
-          <w:sz w:val="24"/>
-          <w:szCs w:val="24"/>
-        </w:rPr>
-      </w:pPr>
-    </w:p>
-    <w:p>
-      <w:pPr>
-        <w:pStyle w:val="ListParagraph"/>
-        <w:numPr>
-          <w:ilvl w:val="1"/>
-          <w:numId w:val="7"/>
-        </w:numPr>
-        <w:rPr>
-          <w:rFonts w:asciiTheme="minorHAnsi" w:hAnsiTheme="minorHAnsi" w:cstheme="minorHAnsi"/>
-          <w:sz w:val="24"/>
-          <w:szCs w:val="24"/>
-        </w:rPr>
-      </w:pPr>
-      <w:r>
-        <w:rPr>
-          <w:rFonts w:asciiTheme="minorHAnsi" w:hAnsiTheme="minorHAnsi" w:cstheme="minorHAnsi"/>
-          <w:sz w:val="24"/>
-          <w:szCs w:val="24"/>
-        </w:rPr>
-        <w:t>The light sensor modules had to be physically on the surface of the mechanism to fine tune their sensitivity via the potentiometer knob on the module as well as not hindering the proper receiving of the signal from the light source.</w:t>
-      </w:r>
+        <w:ind w:left="1080"/>
+        <w:rPr>
+          <w:rFonts w:asciiTheme="minorHAnsi" w:hAnsiTheme="minorHAnsi" w:cstheme="minorHAnsi"/>
+          <w:sz w:val="24"/>
+          <w:szCs w:val="24"/>
+        </w:rPr>
+      </w:pPr>
+    </w:p>
+    <w:p>
+      <w:pPr>
+        <w:ind w:left="1080"/>
+        <w:rPr>
+          <w:rFonts w:asciiTheme="minorHAnsi" w:hAnsiTheme="minorHAnsi" w:cstheme="minorHAnsi"/>
+          <w:sz w:val="24"/>
+          <w:szCs w:val="24"/>
+        </w:rPr>
+      </w:pPr>
+    </w:p>
+    <w:p>
+      <w:pPr>
+        <w:ind w:left="1080"/>
+        <w:rPr>
+          <w:rFonts w:asciiTheme="minorHAnsi" w:hAnsiTheme="minorHAnsi" w:cstheme="minorHAnsi"/>
+          <w:sz w:val="24"/>
+          <w:szCs w:val="24"/>
+        </w:rPr>
+      </w:pPr>
+    </w:p>
+    <w:p>
+      <w:pPr>
+        <w:ind w:left="1080"/>
+        <w:rPr>
+          <w:rFonts w:asciiTheme="minorHAnsi" w:hAnsiTheme="minorHAnsi" w:cstheme="minorHAnsi"/>
+          <w:sz w:val="24"/>
+          <w:szCs w:val="24"/>
+        </w:rPr>
+      </w:pPr>
+    </w:p>
+    <w:p>
+      <w:pPr>
+        <w:ind w:left="1080"/>
+        <w:rPr>
+          <w:rFonts w:asciiTheme="minorHAnsi" w:hAnsiTheme="minorHAnsi" w:cstheme="minorHAnsi"/>
+          <w:sz w:val="24"/>
+          <w:szCs w:val="24"/>
+        </w:rPr>
+      </w:pPr>
+    </w:p>
+    <w:p>
+      <w:pPr>
+        <w:ind w:left="1080"/>
+        <w:rPr>
+          <w:rFonts w:asciiTheme="minorHAnsi" w:hAnsiTheme="minorHAnsi" w:cstheme="minorHAnsi"/>
+          <w:sz w:val="24"/>
+          <w:szCs w:val="24"/>
+        </w:rPr>
+      </w:pPr>
     </w:p>
     <w:p>
       <w:pPr>
@@ -1861,13 +1956,13 @@
         <mc:AlternateContent>
           <mc:Choice Requires="wps">
             <w:drawing>
-              <wp:anchor distT="45720" distB="45720" distL="114300" distR="114300" simplePos="0" relativeHeight="251662336" behindDoc="0" locked="0" layoutInCell="1" allowOverlap="1" wp14:anchorId="5EA71D3F" wp14:editId="39B480F9">
+              <wp:anchor distT="45720" distB="45720" distL="114300" distR="114300" simplePos="0" relativeHeight="251662336" behindDoc="0" locked="0" layoutInCell="1" allowOverlap="1" wp14:anchorId="5EA71D3F" wp14:editId="44C3C915">
                 <wp:simplePos x="0" y="0"/>
                 <wp:positionH relativeFrom="column">
-                  <wp:posOffset>4270902</wp:posOffset>
+                  <wp:posOffset>4286827</wp:posOffset>
                 </wp:positionH>
                 <wp:positionV relativeFrom="paragraph">
-                  <wp:posOffset>127204</wp:posOffset>
+                  <wp:posOffset>89511</wp:posOffset>
                 </wp:positionV>
                 <wp:extent cx="2360930" cy="1404620"/>
                 <wp:effectExtent l="0" t="0" r="0" b="1270"/>
@@ -1928,7 +2023,7 @@
                 <v:stroke joinstyle="miter"/>
                 <v:path gradientshapeok="t" o:connecttype="rect"/>
               </v:shapetype>
-              <v:shape id="Text Box 2" o:spid="_x0000_s1026" type="#_x0000_t202" style="position:absolute;left:0;text-align:left;margin-left:336.3pt;margin-top:10pt;width:185.9pt;height:110.6pt;z-index:251662336;visibility:visible;mso-wrap-style:square;mso-width-percent:400;mso-height-percent:200;mso-wrap-distance-left:9pt;mso-wrap-distance-top:3.6pt;mso-wrap-distance-right:9pt;mso-wrap-distance-bottom:3.6pt;mso-position-horizontal:absolute;mso-position-horizontal-relative:text;mso-position-vertical:absolute;mso-position-vertical-relative:text;mso-width-percent:400;mso-height-percent:200;mso-width-relative:margin;mso-height-relative:margin;v-text-anchor:top" o:gfxdata="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" filled="f" stroked="f">
+              <v:shape id="Text Box 2" o:spid="_x0000_s1026" type="#_x0000_t202" style="position:absolute;left:0;text-align:left;margin-left:337.55pt;margin-top:7.05pt;width:185.9pt;height:110.6pt;z-index:251662336;visibility:visible;mso-wrap-style:square;mso-width-percent:400;mso-height-percent:200;mso-wrap-distance-left:9pt;mso-wrap-distance-top:3.6pt;mso-wrap-distance-right:9pt;mso-wrap-distance-bottom:3.6pt;mso-position-horizontal:absolute;mso-position-horizontal-relative:text;mso-position-vertical:absolute;mso-position-vertical-relative:text;mso-width-percent:400;mso-height-percent:200;mso-width-relative:margin;mso-height-relative:margin;v-text-anchor:top" o:gfxdata="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" filled="f" stroked="f">
                 <v:textbox style="mso-fit-shape-to-text:t">
                   <w:txbxContent>
                     <w:p>
@@ -1947,37 +2042,36 @@
     </w:p>
     <w:p>
       <w:pPr>
-        <w:rPr>
-          <w:rFonts w:asciiTheme="minorHAnsi" w:hAnsiTheme="minorHAnsi" w:cstheme="minorHAnsi"/>
-          <w:sz w:val="24"/>
-          <w:szCs w:val="24"/>
-        </w:rPr>
-      </w:pPr>
-    </w:p>
-    <w:p>
-      <w:pPr>
-        <w:ind w:left="1080"/>
-        <w:rPr>
-          <w:rFonts w:asciiTheme="minorHAnsi" w:hAnsiTheme="minorHAnsi" w:cstheme="minorHAnsi"/>
-          <w:sz w:val="24"/>
-          <w:szCs w:val="24"/>
-        </w:rPr>
-      </w:pPr>
-    </w:p>
-    <w:p>
-      <w:pPr>
-        <w:pStyle w:val="Heading1"/>
-        <w:rPr>
-          <w:sz w:val="28"/>
-          <w:szCs w:val="28"/>
-        </w:rPr>
-      </w:pPr>
-      <w:r>
-        <w:rPr>
-          <w:sz w:val="28"/>
-          <w:szCs w:val="28"/>
-        </w:rPr>
-        <w:t xml:space="preserve">Servo Motors: </w:t>
+        <w:pStyle w:val="ListParagraph"/>
+        <w:numPr>
+          <w:ilvl w:val="0"/>
+          <w:numId w:val="7"/>
+        </w:numPr>
+        <w:rPr>
+          <w:rFonts w:asciiTheme="minorHAnsi" w:hAnsiTheme="minorHAnsi" w:cstheme="minorHAnsi"/>
+          <w:b/>
+          <w:bCs/>
+          <w:sz w:val="24"/>
+          <w:szCs w:val="24"/>
+        </w:rPr>
+      </w:pPr>
+      <w:r>
+        <w:rPr>
+          <w:rFonts w:asciiTheme="minorHAnsi" w:hAnsiTheme="minorHAnsi" w:cstheme="minorHAnsi"/>
+          <w:b/>
+          <w:bCs/>
+          <w:sz w:val="24"/>
+          <w:szCs w:val="24"/>
+        </w:rPr>
+        <w:lastRenderedPageBreak/>
+        <w:t>Servo Motors:</w:t>
+      </w:r>
+      <w:r>
+        <w:rPr>
+          <w:b/>
+          <w:bCs/>
+        </w:rPr>
+        <w:t xml:space="preserve"> </w:t>
       </w:r>
     </w:p>
     <w:p>
@@ -1999,19 +2093,16 @@
           <w:sz w:val="24"/>
           <w:szCs w:val="24"/>
         </w:rPr>
-        <w:t>Two servo motors will be used for controlling the yaw and pitch movements of the robot.</w:t>
-      </w:r>
-    </w:p>
-    <w:p>
-      <w:pPr>
-        <w:pStyle w:val="ListParagraph"/>
-        <w:ind w:left="1440"/>
-        <w:rPr>
-          <w:rFonts w:asciiTheme="minorHAnsi" w:hAnsiTheme="minorHAnsi" w:cstheme="minorHAnsi"/>
-          <w:sz w:val="24"/>
-          <w:szCs w:val="24"/>
-        </w:rPr>
-      </w:pPr>
+        <w:t xml:space="preserve">Two servo motors will be used for controlling the yaw and pitch movements of the </w:t>
+      </w:r>
+      <w:r>
+        <w:rPr>
+          <w:rFonts w:asciiTheme="minorHAnsi" w:hAnsiTheme="minorHAnsi" w:cstheme="minorHAnsi"/>
+          <w:sz w:val="24"/>
+          <w:szCs w:val="24"/>
+        </w:rPr>
+        <w:t>robot.</w:t>
+      </w:r>
     </w:p>
     <w:p>
       <w:pPr>
@@ -2054,6 +2145,28 @@
     <w:p>
       <w:pPr>
         <w:pStyle w:val="ListParagraph"/>
+        <w:numPr>
+          <w:ilvl w:val="1"/>
+          <w:numId w:val="7"/>
+        </w:numPr>
+        <w:rPr>
+          <w:rFonts w:asciiTheme="minorHAnsi" w:hAnsiTheme="minorHAnsi" w:cstheme="minorHAnsi"/>
+          <w:sz w:val="24"/>
+          <w:szCs w:val="24"/>
+        </w:rPr>
+      </w:pPr>
+      <w:r>
+        <w:rPr>
+          <w:rFonts w:asciiTheme="minorHAnsi" w:hAnsiTheme="minorHAnsi" w:cstheme="minorHAnsi"/>
+          <w:sz w:val="24"/>
+          <w:szCs w:val="24"/>
+        </w:rPr>
+        <w:t>That’s why the choosing of 2 Mg995 Servo Motor which deliver higher torque values along with precise angle movements capable of the range of motion.</w:t>
+      </w:r>
+    </w:p>
+    <w:p>
+      <w:pPr>
+        <w:pStyle w:val="ListParagraph"/>
         <w:ind w:left="1440"/>
         <w:rPr>
           <w:rFonts w:asciiTheme="minorHAnsi" w:hAnsiTheme="minorHAnsi" w:cstheme="minorHAnsi"/>
@@ -2061,6 +2174,32 @@
           <w:szCs w:val="24"/>
         </w:rPr>
       </w:pPr>
+    </w:p>
+    <w:p>
+      <w:pPr>
+        <w:pStyle w:val="ListParagraph"/>
+        <w:numPr>
+          <w:ilvl w:val="0"/>
+          <w:numId w:val="7"/>
+        </w:numPr>
+        <w:rPr>
+          <w:rFonts w:asciiTheme="minorHAnsi" w:hAnsiTheme="minorHAnsi" w:cstheme="minorHAnsi"/>
+          <w:b/>
+          <w:bCs/>
+          <w:sz w:val="24"/>
+          <w:szCs w:val="24"/>
+        </w:rPr>
+      </w:pPr>
+      <w:r>
+        <w:rPr>
+          <w:rFonts w:asciiTheme="minorHAnsi" w:hAnsiTheme="minorHAnsi" w:cstheme="minorHAnsi"/>
+          <w:b/>
+          <w:bCs/>
+          <w:sz w:val="24"/>
+          <w:szCs w:val="24"/>
+        </w:rPr>
+        <w:t>LDR Sensor Modules</w:t>
+      </w:r>
     </w:p>
     <w:p>
       <w:pPr>
@@ -2071,44 +2210,20 @@
         </w:numPr>
         <w:rPr>
           <w:rFonts w:asciiTheme="minorHAnsi" w:hAnsiTheme="minorHAnsi" w:cstheme="minorHAnsi"/>
-          <w:sz w:val="24"/>
-          <w:szCs w:val="24"/>
-        </w:rPr>
-      </w:pPr>
-      <w:r>
-        <w:rPr>
-          <w:rFonts w:asciiTheme="minorHAnsi" w:hAnsiTheme="minorHAnsi" w:cstheme="minorHAnsi"/>
-          <w:sz w:val="24"/>
-          <w:szCs w:val="24"/>
-        </w:rPr>
-        <w:t>That’s why the choosing of 2 Mg995 Servo Motor which deliver higher torque values along with precise angle movements capable of the range of motion.</w:t>
-      </w:r>
-    </w:p>
-    <w:p>
-      <w:pPr>
-        <w:pStyle w:val="ListParagraph"/>
-        <w:ind w:left="1440"/>
-        <w:rPr>
-          <w:rFonts w:asciiTheme="minorHAnsi" w:hAnsiTheme="minorHAnsi" w:cstheme="minorHAnsi"/>
-          <w:sz w:val="24"/>
-          <w:szCs w:val="24"/>
-        </w:rPr>
-      </w:pPr>
-    </w:p>
-    <w:p>
-      <w:pPr>
-        <w:pStyle w:val="Heading1"/>
-        <w:rPr>
-          <w:sz w:val="28"/>
-          <w:szCs w:val="28"/>
-        </w:rPr>
-      </w:pPr>
-      <w:r>
-        <w:rPr>
-          <w:sz w:val="28"/>
-          <w:szCs w:val="28"/>
-        </w:rPr>
-        <w:t>LDR Sensor Modules</w:t>
+          <w:b/>
+          <w:bCs/>
+          <w:sz w:val="24"/>
+          <w:szCs w:val="24"/>
+        </w:rPr>
+      </w:pPr>
+      <w:r>
+        <w:rPr>
+          <w:rFonts w:asciiTheme="minorHAnsi" w:hAnsiTheme="minorHAnsi" w:cstheme="minorHAnsi"/>
+          <w:color w:val="374151"/>
+          <w:sz w:val="24"/>
+          <w:szCs w:val="24"/>
+        </w:rPr>
+        <w:t>The light sensor will be responsible for detecting the intensity of the light source.</w:t>
       </w:r>
     </w:p>
     <w:p>
@@ -2133,7 +2248,25 @@
           <w:sz w:val="24"/>
           <w:szCs w:val="24"/>
         </w:rPr>
-        <w:t>The light sensor will be responsible for detecting the intensity of the light source.</w:t>
+        <w:t>The capability of providing accurate readings that correspond to the light intensity detected by the sensor</w:t>
+      </w:r>
+      <w:r>
+        <w:rPr>
+          <w:rFonts w:asciiTheme="minorHAnsi" w:hAnsiTheme="minorHAnsi" w:cstheme="minorHAnsi"/>
+          <w:color w:val="374151"/>
+          <w:sz w:val="24"/>
+          <w:szCs w:val="24"/>
+        </w:rPr>
+        <w:t xml:space="preserve"> was crucial. Thus, the choosing of LDR modules was a better option than normal LDR sensors as it offers the variability in the sensor’s sensitivity and allows for optimum calibration under any conditions.</w:t>
+      </w:r>
+      <w:r>
+        <w:rPr>
+          <w:rFonts w:asciiTheme="minorHAnsi" w:hAnsiTheme="minorHAnsi" w:cstheme="minorHAnsi"/>
+          <w:color w:val="374151"/>
+          <w:sz w:val="24"/>
+          <w:szCs w:val="24"/>
+        </w:rPr>
+        <w:tab/>
       </w:r>
     </w:p>
     <w:p>
@@ -2148,6 +2281,32 @@
           <w:szCs w:val="24"/>
         </w:rPr>
       </w:pPr>
+    </w:p>
+    <w:p>
+      <w:pPr>
+        <w:pStyle w:val="ListParagraph"/>
+        <w:numPr>
+          <w:ilvl w:val="0"/>
+          <w:numId w:val="7"/>
+        </w:numPr>
+        <w:rPr>
+          <w:rFonts w:asciiTheme="minorHAnsi" w:hAnsiTheme="minorHAnsi" w:cstheme="minorHAnsi"/>
+          <w:b/>
+          <w:bCs/>
+          <w:sz w:val="24"/>
+          <w:szCs w:val="24"/>
+        </w:rPr>
+      </w:pPr>
+      <w:r>
+        <w:rPr>
+          <w:rFonts w:asciiTheme="minorHAnsi" w:hAnsiTheme="minorHAnsi" w:cstheme="minorHAnsi"/>
+          <w:b/>
+          <w:bCs/>
+          <w:sz w:val="24"/>
+          <w:szCs w:val="24"/>
+        </w:rPr>
+        <w:t>Microcontroller</w:t>
+      </w:r>
     </w:p>
     <w:p>
       <w:pPr>
@@ -2158,6 +2317,47 @@
         </w:numPr>
         <w:rPr>
           <w:rFonts w:asciiTheme="minorHAnsi" w:hAnsiTheme="minorHAnsi" w:cstheme="minorHAnsi"/>
+          <w:sz w:val="24"/>
+          <w:szCs w:val="24"/>
+        </w:rPr>
+      </w:pPr>
+      <w:r>
+        <w:rPr>
+          <w:rFonts w:asciiTheme="minorHAnsi" w:hAnsiTheme="minorHAnsi" w:cstheme="minorHAnsi"/>
+          <w:sz w:val="24"/>
+          <w:szCs w:val="24"/>
+        </w:rPr>
+        <w:t>The</w:t>
+      </w:r>
+      <w:r>
+        <w:rPr>
+          <w:rFonts w:asciiTheme="minorHAnsi" w:hAnsiTheme="minorHAnsi" w:cstheme="minorHAnsi"/>
+          <w:sz w:val="24"/>
+          <w:szCs w:val="24"/>
+        </w:rPr>
+        <w:t xml:space="preserve"> choice of microcontroller was dependent on easiness of control, programming, and applying fundamental PID control algorithms, therefore the choice of the Arduino Uno was a better choice than for example and Arduino nano which sometimes causes unexpected problems.</w:t>
+      </w:r>
+    </w:p>
+    <w:p>
+      <w:pPr>
+        <w:pStyle w:val="ListParagraph"/>
+        <w:ind w:left="1440"/>
+        <w:rPr>
+          <w:rFonts w:asciiTheme="minorHAnsi" w:hAnsiTheme="minorHAnsi" w:cstheme="minorHAnsi"/>
+          <w:sz w:val="24"/>
+          <w:szCs w:val="24"/>
+        </w:rPr>
+      </w:pPr>
+    </w:p>
+    <w:p>
+      <w:pPr>
+        <w:pStyle w:val="ListParagraph"/>
+        <w:numPr>
+          <w:ilvl w:val="0"/>
+          <w:numId w:val="7"/>
+        </w:numPr>
+        <w:rPr>
+          <w:rFonts w:asciiTheme="minorHAnsi" w:hAnsiTheme="minorHAnsi" w:cstheme="minorHAnsi"/>
           <w:b/>
           <w:bCs/>
           <w:sz w:val="24"/>
@@ -2167,68 +2367,12 @@
       <w:r>
         <w:rPr>
           <w:rFonts w:asciiTheme="minorHAnsi" w:hAnsiTheme="minorHAnsi" w:cstheme="minorHAnsi"/>
-          <w:color w:val="374151"/>
-          <w:sz w:val="24"/>
-          <w:szCs w:val="24"/>
-        </w:rPr>
-        <w:t>The capability of providing accurate readings that correspond to the light intensity detected by the sensor</w:t>
-      </w:r>
-      <w:r>
-        <w:rPr>
-          <w:rFonts w:asciiTheme="minorHAnsi" w:hAnsiTheme="minorHAnsi" w:cstheme="minorHAnsi"/>
-          <w:color w:val="374151"/>
-          <w:sz w:val="24"/>
-          <w:szCs w:val="24"/>
-        </w:rPr>
-        <w:t xml:space="preserve"> was crucial. Thus, the choosing of LDR modules was a better </w:t>
-      </w:r>
-      <w:r>
-        <w:rPr>
-          <w:rFonts w:asciiTheme="minorHAnsi" w:hAnsiTheme="minorHAnsi" w:cstheme="minorHAnsi"/>
-          <w:color w:val="374151"/>
-          <w:sz w:val="24"/>
-          <w:szCs w:val="24"/>
-        </w:rPr>
-        <w:lastRenderedPageBreak/>
-        <w:t>option than normal LDR sensors as it offers the variability in the sensor’s sensitivity and allows for optimum calibration under any conditions.</w:t>
-      </w:r>
-      <w:r>
-        <w:rPr>
-          <w:rFonts w:asciiTheme="minorHAnsi" w:hAnsiTheme="minorHAnsi" w:cstheme="minorHAnsi"/>
-          <w:color w:val="374151"/>
-          <w:sz w:val="24"/>
-          <w:szCs w:val="24"/>
-        </w:rPr>
-        <w:tab/>
-      </w:r>
-    </w:p>
-    <w:p>
-      <w:pPr>
-        <w:pStyle w:val="ListParagraph"/>
-        <w:ind w:left="1440"/>
-        <w:rPr>
-          <w:rFonts w:asciiTheme="minorHAnsi" w:hAnsiTheme="minorHAnsi" w:cstheme="minorHAnsi"/>
           <w:b/>
           <w:bCs/>
           <w:sz w:val="24"/>
           <w:szCs w:val="24"/>
         </w:rPr>
-      </w:pPr>
-    </w:p>
-    <w:p>
-      <w:pPr>
-        <w:pStyle w:val="Heading1"/>
-        <w:rPr>
-          <w:sz w:val="28"/>
-          <w:szCs w:val="28"/>
-        </w:rPr>
-      </w:pPr>
-      <w:r>
-        <w:rPr>
-          <w:sz w:val="28"/>
-          <w:szCs w:val="28"/>
-        </w:rPr>
-        <w:t>Microcontroller</w:t>
+        <w:t>PID Control Algorithm</w:t>
       </w:r>
     </w:p>
     <w:p>
@@ -2240,52 +2384,19 @@
         </w:numPr>
         <w:rPr>
           <w:rFonts w:asciiTheme="minorHAnsi" w:hAnsiTheme="minorHAnsi" w:cstheme="minorHAnsi"/>
-          <w:sz w:val="24"/>
-          <w:szCs w:val="24"/>
-        </w:rPr>
-      </w:pPr>
-      <w:r>
-        <w:rPr>
-          <w:rFonts w:asciiTheme="minorHAnsi" w:hAnsiTheme="minorHAnsi" w:cstheme="minorHAnsi"/>
-          <w:sz w:val="24"/>
-          <w:szCs w:val="24"/>
-        </w:rPr>
-        <w:t>The</w:t>
-      </w:r>
-      <w:r>
-        <w:rPr>
-          <w:rFonts w:asciiTheme="minorHAnsi" w:hAnsiTheme="minorHAnsi" w:cstheme="minorHAnsi"/>
-          <w:sz w:val="24"/>
-          <w:szCs w:val="24"/>
-        </w:rPr>
-        <w:t xml:space="preserve"> choice of microcontroller was dependent on easiness of control, programming, and applying fundamental PID control algorithms, therefore the choice of the Arduino Uno was a better choice than for example and Arduino nano which sometimes causes unexpected problems.</w:t>
-      </w:r>
-    </w:p>
-    <w:p>
-      <w:pPr>
-        <w:pStyle w:val="ListParagraph"/>
-        <w:ind w:left="1440"/>
-        <w:rPr>
-          <w:rFonts w:asciiTheme="minorHAnsi" w:hAnsiTheme="minorHAnsi" w:cstheme="minorHAnsi"/>
-          <w:sz w:val="24"/>
-          <w:szCs w:val="24"/>
-        </w:rPr>
-      </w:pPr>
-    </w:p>
-    <w:p>
-      <w:pPr>
-        <w:pStyle w:val="Heading1"/>
-        <w:rPr>
-          <w:sz w:val="28"/>
-          <w:szCs w:val="28"/>
-        </w:rPr>
-      </w:pPr>
-      <w:r>
-        <w:rPr>
-          <w:sz w:val="28"/>
-          <w:szCs w:val="28"/>
-        </w:rPr>
-        <w:t>PID Control Algorithm</w:t>
+          <w:b/>
+          <w:bCs/>
+          <w:sz w:val="24"/>
+          <w:szCs w:val="24"/>
+        </w:rPr>
+      </w:pPr>
+      <w:r>
+        <w:rPr>
+          <w:rFonts w:asciiTheme="minorHAnsi" w:hAnsiTheme="minorHAnsi" w:cstheme="minorHAnsi"/>
+          <w:sz w:val="24"/>
+          <w:szCs w:val="24"/>
+        </w:rPr>
+        <w:t>The PID control algorithm was implemented to calculate the optimum angle movements for the servo motors based on the difference of the averages of the top and bottom sensors along with the right and left sensors. This ensured proper functionality and produced the most accurate readings from the sensors. Especially, that this system works on 2 Degrees of Freedom and any slight deviation or inaccuracies might cause the system respond differently then intended to.</w:t>
       </w:r>
     </w:p>
     <w:p>
@@ -2309,39 +2420,46 @@
           <w:sz w:val="24"/>
           <w:szCs w:val="24"/>
         </w:rPr>
-        <w:t xml:space="preserve">The PID control algorithm was implemented to calculate the optimum angle movements for the servo motors based on the difference of the averages of the top and bottom sensors along with the right and left sensors. This ensured proper functionality and produced the most accurate readings from the sensors. Especially, that this system works on 2 Degrees of Freedom and any slight deviation or inaccuracies might cause the system </w:t>
-      </w:r>
-      <w:r>
-        <w:rPr>
-          <w:rFonts w:asciiTheme="minorHAnsi" w:hAnsiTheme="minorHAnsi" w:cstheme="minorHAnsi"/>
-          <w:sz w:val="24"/>
-          <w:szCs w:val="24"/>
-        </w:rPr>
-        <w:t>to respond</w:t>
-      </w:r>
-      <w:r>
-        <w:rPr>
-          <w:rFonts w:asciiTheme="minorHAnsi" w:hAnsiTheme="minorHAnsi" w:cstheme="minorHAnsi"/>
-          <w:sz w:val="24"/>
-          <w:szCs w:val="24"/>
-        </w:rPr>
-        <w:t xml:space="preserve"> differently </w:t>
-      </w:r>
-      <w:r>
-        <w:rPr>
-          <w:rFonts w:asciiTheme="minorHAnsi" w:hAnsiTheme="minorHAnsi" w:cstheme="minorHAnsi"/>
-          <w:sz w:val="24"/>
-          <w:szCs w:val="24"/>
-        </w:rPr>
-        <w:t>than</w:t>
-      </w:r>
-      <w:r>
-        <w:rPr>
-          <w:rFonts w:asciiTheme="minorHAnsi" w:hAnsiTheme="minorHAnsi" w:cstheme="minorHAnsi"/>
-          <w:sz w:val="24"/>
-          <w:szCs w:val="24"/>
-        </w:rPr>
-        <w:t xml:space="preserve"> intended to.</w:t>
+        <w:t xml:space="preserve">Fine-tuning parameters of PID( proportional , integral, derivative) gains was done to achieve smoothness and fluidity of the system’s functionality. </w:t>
+      </w:r>
+    </w:p>
+    <w:p>
+      <w:pPr>
+        <w:pStyle w:val="ListParagraph"/>
+        <w:ind w:left="1440"/>
+        <w:rPr>
+          <w:rFonts w:asciiTheme="minorHAnsi" w:hAnsiTheme="minorHAnsi" w:cstheme="minorHAnsi"/>
+          <w:b/>
+          <w:bCs/>
+          <w:sz w:val="24"/>
+          <w:szCs w:val="24"/>
+        </w:rPr>
+      </w:pPr>
+    </w:p>
+    <w:p>
+      <w:pPr>
+        <w:pStyle w:val="ListParagraph"/>
+        <w:numPr>
+          <w:ilvl w:val="0"/>
+          <w:numId w:val="7"/>
+        </w:numPr>
+        <w:rPr>
+          <w:rFonts w:asciiTheme="minorHAnsi" w:hAnsiTheme="minorHAnsi" w:cstheme="minorHAnsi"/>
+          <w:b/>
+          <w:bCs/>
+          <w:sz w:val="24"/>
+          <w:szCs w:val="24"/>
+        </w:rPr>
+      </w:pPr>
+      <w:r>
+        <w:rPr>
+          <w:rFonts w:asciiTheme="minorHAnsi" w:hAnsiTheme="minorHAnsi" w:cstheme="minorHAnsi"/>
+          <w:b/>
+          <w:bCs/>
+          <w:sz w:val="24"/>
+          <w:szCs w:val="24"/>
+        </w:rPr>
+        <w:t>Power Supply</w:t>
       </w:r>
     </w:p>
     <w:p>
@@ -2365,36 +2483,7 @@
           <w:sz w:val="24"/>
           <w:szCs w:val="24"/>
         </w:rPr>
-        <w:t xml:space="preserve">Fine-tuning parameters of PID( proportional , integral, derivative) gains was done to achieve smoothness and fluidity of the system’s functionality. </w:t>
-      </w:r>
-    </w:p>
-    <w:p>
-      <w:pPr>
-        <w:pStyle w:val="ListParagraph"/>
-        <w:ind w:left="1440"/>
-        <w:rPr>
-          <w:rFonts w:asciiTheme="minorHAnsi" w:hAnsiTheme="minorHAnsi" w:cstheme="minorHAnsi"/>
-          <w:b/>
-          <w:bCs/>
-          <w:sz w:val="24"/>
-          <w:szCs w:val="24"/>
-        </w:rPr>
-      </w:pPr>
-    </w:p>
-    <w:p>
-      <w:pPr>
-        <w:pStyle w:val="Heading1"/>
-        <w:rPr>
-          <w:sz w:val="28"/>
-          <w:szCs w:val="28"/>
-        </w:rPr>
-      </w:pPr>
-      <w:r>
-        <w:rPr>
-          <w:sz w:val="28"/>
-          <w:szCs w:val="28"/>
-        </w:rPr>
-        <w:t>Power Supply</w:t>
+        <w:t>An external power supply was used to provide stable and sufficient voltage for the Servo Motors, LDR modules, and the Arduino UNO microcontroller.</w:t>
       </w:r>
     </w:p>
     <w:p>
@@ -2418,13 +2507,30 @@
           <w:sz w:val="24"/>
           <w:szCs w:val="24"/>
         </w:rPr>
-        <w:t>An external power supply was used to provide stable and sufficient voltage for the Servo Motors, LDR modules, and the Arduino UNO microcontroller.</w:t>
+        <w:t xml:space="preserve">The choice of an external power supply was important to ensure stable voltage </w:t>
+      </w:r>
+      <w:proofErr w:type="gramStart"/>
+      <w:r>
+        <w:rPr>
+          <w:rFonts w:asciiTheme="minorHAnsi" w:hAnsiTheme="minorHAnsi" w:cstheme="minorHAnsi"/>
+          <w:sz w:val="24"/>
+          <w:szCs w:val="24"/>
+        </w:rPr>
+        <w:t>is</w:t>
+      </w:r>
+      <w:proofErr w:type="gramEnd"/>
+      <w:r>
+        <w:rPr>
+          <w:rFonts w:asciiTheme="minorHAnsi" w:hAnsiTheme="minorHAnsi" w:cstheme="minorHAnsi"/>
+          <w:sz w:val="24"/>
+          <w:szCs w:val="24"/>
+        </w:rPr>
+        <w:t xml:space="preserve"> being delivered to the LDR’s and to eliminate any chance of disturbances due to technical restrictions.</w:t>
       </w:r>
     </w:p>
     <w:p>
       <w:pPr>
         <w:pStyle w:val="ListParagraph"/>
-        <w:ind w:left="1440"/>
         <w:rPr>
           <w:rFonts w:asciiTheme="minorHAnsi" w:hAnsiTheme="minorHAnsi" w:cstheme="minorHAnsi"/>
           <w:b/>
@@ -2437,42 +2543,21 @@
     <w:p>
       <w:pPr>
         <w:pStyle w:val="ListParagraph"/>
-        <w:numPr>
-          <w:ilvl w:val="1"/>
-          <w:numId w:val="7"/>
-        </w:numPr>
-        <w:rPr>
-          <w:rFonts w:asciiTheme="minorHAnsi" w:hAnsiTheme="minorHAnsi" w:cstheme="minorHAnsi"/>
-          <w:b/>
-          <w:bCs/>
-          <w:sz w:val="24"/>
-          <w:szCs w:val="24"/>
-        </w:rPr>
-      </w:pPr>
-      <w:r>
-        <w:rPr>
-          <w:rFonts w:asciiTheme="minorHAnsi" w:hAnsiTheme="minorHAnsi" w:cstheme="minorHAnsi"/>
-          <w:sz w:val="24"/>
-          <w:szCs w:val="24"/>
-        </w:rPr>
-        <w:t xml:space="preserve">The choice of an external power supply was important to ensure stable voltage </w:t>
-      </w:r>
-      <w:r>
-        <w:rPr>
-          <w:rFonts w:asciiTheme="minorHAnsi" w:hAnsiTheme="minorHAnsi" w:cstheme="minorHAnsi"/>
-          <w:sz w:val="24"/>
-          <w:szCs w:val="24"/>
-        </w:rPr>
-        <w:t>was</w:t>
-      </w:r>
-      <w:r>
-        <w:rPr>
-          <w:rFonts w:asciiTheme="minorHAnsi" w:hAnsiTheme="minorHAnsi" w:cstheme="minorHAnsi"/>
-          <w:sz w:val="24"/>
-          <w:szCs w:val="24"/>
-        </w:rPr>
-        <w:t xml:space="preserve"> being delivered to the LDR’s and to eliminate any chance of disturbances due to technical restrictions.</w:t>
-      </w:r>
+        <w:rPr>
+          <w:rFonts w:asciiTheme="minorHAnsi" w:hAnsiTheme="minorHAnsi" w:cstheme="minorHAnsi"/>
+          <w:sz w:val="24"/>
+          <w:szCs w:val="24"/>
+        </w:rPr>
+      </w:pPr>
+    </w:p>
+    <w:p/>
+    <w:p/>
+    <w:p>
+      <w:pPr>
+        <w:rPr>
+          <w:rFonts w:asciiTheme="minorHAnsi" w:hAnsiTheme="minorHAnsi" w:cstheme="minorHAnsi"/>
+        </w:rPr>
+      </w:pPr>
     </w:p>
     <w:p>
       <w:pPr>
@@ -2501,7 +2586,7 @@
         <mc:AlternateContent>
           <mc:Choice Requires="wpg">
             <w:drawing>
-              <wp:anchor distT="0" distB="0" distL="114300" distR="114300" simplePos="0" relativeHeight="251659264" behindDoc="1" locked="0" layoutInCell="1" allowOverlap="1" wp14:anchorId="6024684D" wp14:editId="294B1C0C">
+              <wp:anchor distT="0" distB="0" distL="114300" distR="114300" simplePos="0" relativeHeight="251659264" behindDoc="1" locked="0" layoutInCell="1" allowOverlap="1" wp14:anchorId="6024684D" wp14:editId="42ECAFC8">
                 <wp:simplePos x="0" y="0"/>
                 <wp:positionH relativeFrom="margin">
                   <wp:align>center</wp:align>
@@ -3264,18 +3349,12 @@
                     </wpg:wgp>
                   </a:graphicData>
                 </a:graphic>
-                <wp14:sizeRelH relativeFrom="margin">
-                  <wp14:pctWidth>0</wp14:pctWidth>
-                </wp14:sizeRelH>
-                <wp14:sizeRelV relativeFrom="margin">
-                  <wp14:pctHeight>0</wp14:pctHeight>
-                </wp14:sizeRelV>
               </wp:anchor>
             </w:drawing>
           </mc:Choice>
           <mc:Fallback>
             <w:pict>
-              <v:group w14:anchorId="6024684D" id="Group 12" o:spid="_x0000_s1027" style="position:absolute;left:0;text-align:left;margin-left:0;margin-top:17.45pt;width:409.5pt;height:533.25pt;z-index:-251657216;mso-position-horizontal:center;mso-position-horizontal-relative:margin;mso-width-relative:margin;mso-height-relative:margin" coordsize="52006,67722" o:gfxdata="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">
+              <v:group w14:anchorId="6024684D" id="Group 12" o:spid="_x0000_s1027" style="position:absolute;left:0;text-align:left;margin-left:0;margin-top:17.45pt;width:409.5pt;height:533.25pt;z-index:-251657216;mso-position-horizontal:center;mso-position-horizontal-relative:margin" coordsize="52006,67722" o:gfxdata="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">
                 <v:roundrect id="Rectangle: Rounded Corners 1" o:spid="_x0000_s1028" style="position:absolute;left:95;top:8858;width:13430;height:5810;visibility:visible;mso-wrap-style:square;v-text-anchor:middle" arcsize="10923f" o:gfxdata="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" fillcolor="#323e4f [2415]" strokecolor="#091723 [484]" strokeweight="1pt">
                   <v:stroke joinstyle="miter"/>
                   <v:textbox>
@@ -3774,7 +3853,6 @@
         </w:rPr>
       </w:pPr>
     </w:p>
-    <w:p/>
     <w:p>
       <w:pPr>
         <w:pStyle w:val="Heading1"/>
@@ -3783,1309 +3861,119 @@
           <w:color w:val="auto"/>
         </w:rPr>
       </w:pPr>
-      <w:r>
+    </w:p>
+    <w:p>
+      <w:pPr>
+        <w:pStyle w:val="Heading1"/>
         <w:rPr>
           <w:rFonts w:asciiTheme="minorHAnsi" w:hAnsiTheme="minorHAnsi" w:cstheme="minorHAnsi"/>
           <w:color w:val="auto"/>
         </w:rPr>
-        <w:lastRenderedPageBreak/>
+      </w:pPr>
+    </w:p>
+    <w:p>
+      <w:pPr>
+        <w:pStyle w:val="Heading1"/>
+        <w:rPr>
+          <w:rFonts w:asciiTheme="minorHAnsi" w:hAnsiTheme="minorHAnsi" w:cstheme="minorHAnsi"/>
+          <w:color w:val="auto"/>
+        </w:rPr>
+      </w:pPr>
+    </w:p>
+    <w:p>
+      <w:pPr>
+        <w:pStyle w:val="Heading1"/>
+        <w:rPr>
+          <w:rFonts w:asciiTheme="minorHAnsi" w:hAnsiTheme="minorHAnsi" w:cstheme="minorHAnsi"/>
+          <w:color w:val="auto"/>
+        </w:rPr>
+      </w:pPr>
+    </w:p>
+    <w:p>
+      <w:pPr>
+        <w:pStyle w:val="Heading1"/>
+        <w:rPr>
+          <w:rFonts w:asciiTheme="minorHAnsi" w:hAnsiTheme="minorHAnsi" w:cstheme="minorHAnsi"/>
+          <w:color w:val="auto"/>
+        </w:rPr>
+      </w:pPr>
+    </w:p>
+    <w:p>
+      <w:pPr>
+        <w:pStyle w:val="Heading1"/>
+        <w:rPr>
+          <w:rFonts w:asciiTheme="minorHAnsi" w:hAnsiTheme="minorHAnsi" w:cstheme="minorHAnsi"/>
+          <w:color w:val="auto"/>
+        </w:rPr>
+      </w:pPr>
+    </w:p>
+    <w:p>
+      <w:pPr>
+        <w:pStyle w:val="Heading1"/>
+        <w:rPr>
+          <w:rFonts w:asciiTheme="minorHAnsi" w:hAnsiTheme="minorHAnsi" w:cstheme="minorHAnsi"/>
+          <w:color w:val="auto"/>
+        </w:rPr>
+      </w:pPr>
+      <w:r>
+        <w:rPr>
+          <w:rFonts w:asciiTheme="minorHAnsi" w:hAnsiTheme="minorHAnsi" w:cstheme="minorHAnsi"/>
+          <w:color w:val="auto"/>
+        </w:rPr>
         <w:t>Principle  of Operation</w:t>
       </w:r>
       <w:bookmarkEnd w:id="5"/>
     </w:p>
-    <w:p/>
-    <w:p>
-      <w:pPr>
-        <w:rPr>
-          <w:rFonts w:asciiTheme="minorHAnsi" w:hAnsiTheme="minorHAnsi" w:cstheme="minorHAnsi"/>
-          <w:sz w:val="24"/>
-          <w:szCs w:val="24"/>
-        </w:rPr>
-      </w:pPr>
-      <w:r>
-        <w:rPr>
-          <w:rFonts w:asciiTheme="minorHAnsi" w:hAnsiTheme="minorHAnsi" w:cstheme="minorHAnsi"/>
-          <w:sz w:val="24"/>
-          <w:szCs w:val="24"/>
-        </w:rPr>
-        <w:t>T</w:t>
-      </w:r>
-      <w:r>
-        <w:rPr>
-          <w:rFonts w:asciiTheme="minorHAnsi" w:hAnsiTheme="minorHAnsi" w:cstheme="minorHAnsi"/>
-          <w:sz w:val="24"/>
-          <w:szCs w:val="24"/>
-        </w:rPr>
-        <w:t xml:space="preserve">he core principle lies in harnessing the power of PID (Proportional-Integral-Derivative) control with a dual-axis system. Equipped with servo motors governing yaw and pitch movements, this autonomous </w:t>
-      </w:r>
-      <w:r>
-        <w:rPr>
-          <w:rFonts w:asciiTheme="minorHAnsi" w:hAnsiTheme="minorHAnsi" w:cstheme="minorHAnsi"/>
-          <w:sz w:val="24"/>
-          <w:szCs w:val="24"/>
-        </w:rPr>
-        <w:t xml:space="preserve">system </w:t>
-      </w:r>
-      <w:r>
-        <w:rPr>
-          <w:rFonts w:asciiTheme="minorHAnsi" w:hAnsiTheme="minorHAnsi" w:cstheme="minorHAnsi"/>
-          <w:sz w:val="24"/>
-          <w:szCs w:val="24"/>
-        </w:rPr>
-        <w:t xml:space="preserve">is designed to dynamically adjust its orientation, ensuring  seamless </w:t>
-      </w:r>
-      <w:r>
-        <w:rPr>
-          <w:rFonts w:asciiTheme="minorHAnsi" w:hAnsiTheme="minorHAnsi" w:cstheme="minorHAnsi"/>
-          <w:sz w:val="24"/>
-          <w:szCs w:val="24"/>
-        </w:rPr>
-        <w:t>tracking</w:t>
-      </w:r>
-      <w:r>
-        <w:rPr>
-          <w:rFonts w:asciiTheme="minorHAnsi" w:hAnsiTheme="minorHAnsi" w:cstheme="minorHAnsi"/>
-          <w:sz w:val="24"/>
-          <w:szCs w:val="24"/>
-        </w:rPr>
-        <w:t xml:space="preserve"> of a light source. </w:t>
-      </w:r>
-    </w:p>
-    <w:p>
-      <w:pPr>
-        <w:rPr>
-          <w:rFonts w:asciiTheme="minorHAnsi" w:hAnsiTheme="minorHAnsi" w:cstheme="minorHAnsi"/>
-          <w:sz w:val="24"/>
-          <w:szCs w:val="24"/>
-        </w:rPr>
-      </w:pPr>
-    </w:p>
-    <w:p>
-      <w:pPr>
-        <w:rPr>
-          <w:rFonts w:asciiTheme="minorHAnsi" w:hAnsiTheme="minorHAnsi" w:cstheme="minorHAnsi"/>
-          <w:sz w:val="24"/>
-          <w:szCs w:val="24"/>
-        </w:rPr>
-      </w:pPr>
-      <w:r>
-        <w:rPr>
-          <w:rFonts w:asciiTheme="minorHAnsi" w:hAnsiTheme="minorHAnsi" w:cstheme="minorHAnsi"/>
-          <w:sz w:val="24"/>
-          <w:szCs w:val="24"/>
-        </w:rPr>
-        <w:t xml:space="preserve">This project introduces many techniques in </w:t>
-      </w:r>
-      <w:r>
-        <w:rPr>
-          <w:rFonts w:asciiTheme="minorHAnsi" w:hAnsiTheme="minorHAnsi" w:cstheme="minorHAnsi"/>
-          <w:sz w:val="24"/>
-          <w:szCs w:val="24"/>
-        </w:rPr>
-        <w:t>controlling, adjusting, and integrating</w:t>
-      </w:r>
-      <w:r>
-        <w:rPr>
-          <w:rFonts w:asciiTheme="minorHAnsi" w:hAnsiTheme="minorHAnsi" w:cstheme="minorHAnsi"/>
-          <w:sz w:val="24"/>
-          <w:szCs w:val="24"/>
-        </w:rPr>
-        <w:t xml:space="preserve"> the </w:t>
-      </w:r>
-      <w:r>
-        <w:rPr>
-          <w:rFonts w:asciiTheme="minorHAnsi" w:hAnsiTheme="minorHAnsi" w:cstheme="minorHAnsi"/>
-          <w:sz w:val="24"/>
-          <w:szCs w:val="24"/>
-        </w:rPr>
-        <w:t>system to reduce the percentage of error as much as possible. The principle of operation begins with:</w:t>
-      </w:r>
-    </w:p>
-    <w:p>
-      <w:pPr>
-        <w:rPr>
-          <w:rFonts w:asciiTheme="minorHAnsi" w:hAnsiTheme="minorHAnsi" w:cstheme="minorHAnsi"/>
-          <w:sz w:val="24"/>
-          <w:szCs w:val="24"/>
+    <w:p>
+      <w:pPr>
+        <w:rPr>
+          <w:rFonts w:asciiTheme="minorHAnsi" w:hAnsiTheme="minorHAnsi" w:cstheme="minorHAnsi"/>
         </w:rPr>
       </w:pPr>
     </w:p>
     <w:p>
       <w:pPr>
         <w:pStyle w:val="Heading1"/>
-      </w:pPr>
-      <w:r>
-        <w:t>Light Sensing</w:t>
-      </w:r>
-    </w:p>
-    <w:p/>
-    <w:p>
-      <w:pPr>
-        <w:pStyle w:val="ListParagraph"/>
-        <w:numPr>
-          <w:ilvl w:val="0"/>
-          <w:numId w:val="8"/>
-        </w:numPr>
-        <w:rPr>
-          <w:rFonts w:asciiTheme="minorHAnsi" w:hAnsiTheme="minorHAnsi" w:cstheme="minorHAnsi"/>
-          <w:sz w:val="24"/>
-          <w:szCs w:val="24"/>
-        </w:rPr>
-      </w:pPr>
-      <w:r>
-        <w:rPr>
-          <w:rFonts w:asciiTheme="minorHAnsi" w:hAnsiTheme="minorHAnsi" w:cstheme="minorHAnsi"/>
-          <w:sz w:val="24"/>
-          <w:szCs w:val="24"/>
-        </w:rPr>
-        <w:t>The</w:t>
-      </w:r>
-      <w:r>
-        <w:rPr>
-          <w:rFonts w:asciiTheme="minorHAnsi" w:hAnsiTheme="minorHAnsi" w:cstheme="minorHAnsi"/>
-          <w:sz w:val="24"/>
-          <w:szCs w:val="24"/>
-        </w:rPr>
-        <w:t xml:space="preserve"> light sensor</w:t>
-      </w:r>
-      <w:r>
-        <w:rPr>
-          <w:rFonts w:asciiTheme="minorHAnsi" w:hAnsiTheme="minorHAnsi" w:cstheme="minorHAnsi"/>
-          <w:sz w:val="24"/>
-          <w:szCs w:val="24"/>
-        </w:rPr>
-        <w:t xml:space="preserve"> plays the</w:t>
-      </w:r>
-      <w:r>
-        <w:rPr>
-          <w:rFonts w:asciiTheme="minorHAnsi" w:hAnsiTheme="minorHAnsi" w:cstheme="minorHAnsi"/>
-          <w:sz w:val="24"/>
-          <w:szCs w:val="24"/>
-        </w:rPr>
-        <w:t xml:space="preserve"> pivotal role as the sensory apparatus of the system. Functioning as an optical transducer, it converts incident light intensity into an electric signal</w:t>
-      </w:r>
-      <w:r>
-        <w:rPr>
-          <w:rFonts w:asciiTheme="minorHAnsi" w:hAnsiTheme="minorHAnsi" w:cstheme="minorHAnsi"/>
-          <w:sz w:val="24"/>
-          <w:szCs w:val="24"/>
-        </w:rPr>
-        <w:t>.</w:t>
-      </w:r>
-    </w:p>
-    <w:p>
-      <w:pPr>
-        <w:pStyle w:val="ListParagraph"/>
-        <w:rPr>
-          <w:rFonts w:asciiTheme="minorHAnsi" w:hAnsiTheme="minorHAnsi" w:cstheme="minorHAnsi"/>
-          <w:sz w:val="24"/>
-          <w:szCs w:val="24"/>
-        </w:rPr>
-      </w:pPr>
-    </w:p>
-    <w:p>
-      <w:pPr>
-        <w:pStyle w:val="ListParagraph"/>
-        <w:numPr>
-          <w:ilvl w:val="0"/>
-          <w:numId w:val="8"/>
-        </w:numPr>
-        <w:rPr>
-          <w:rFonts w:asciiTheme="minorHAnsi" w:hAnsiTheme="minorHAnsi" w:cstheme="minorHAnsi"/>
-          <w:sz w:val="24"/>
-          <w:szCs w:val="24"/>
-        </w:rPr>
-      </w:pPr>
-      <w:r>
-        <w:rPr>
-          <w:rFonts w:asciiTheme="minorHAnsi" w:hAnsiTheme="minorHAnsi" w:cstheme="minorHAnsi"/>
-          <w:sz w:val="24"/>
-          <w:szCs w:val="24"/>
-        </w:rPr>
-        <w:t>This signal is a numeric reflection of the amount of light intensity of the surrounding</w:t>
-      </w:r>
-    </w:p>
-    <w:p>
-      <w:pPr>
-        <w:pStyle w:val="ListParagraph"/>
-        <w:rPr>
-          <w:rFonts w:asciiTheme="minorHAnsi" w:hAnsiTheme="minorHAnsi" w:cstheme="minorHAnsi"/>
-          <w:sz w:val="24"/>
-          <w:szCs w:val="24"/>
-        </w:rPr>
-      </w:pPr>
-    </w:p>
-    <w:p>
-      <w:pPr>
-        <w:pStyle w:val="ListParagraph"/>
-        <w:numPr>
-          <w:ilvl w:val="0"/>
-          <w:numId w:val="8"/>
-        </w:numPr>
-        <w:rPr>
-          <w:rFonts w:asciiTheme="minorHAnsi" w:hAnsiTheme="minorHAnsi" w:cstheme="minorHAnsi"/>
-          <w:sz w:val="24"/>
-          <w:szCs w:val="24"/>
-        </w:rPr>
-      </w:pPr>
-      <w:r>
-        <w:rPr>
-          <w:rFonts w:asciiTheme="minorHAnsi" w:hAnsiTheme="minorHAnsi" w:cstheme="minorHAnsi"/>
-          <w:sz w:val="24"/>
-          <w:szCs w:val="24"/>
-        </w:rPr>
-        <w:t>This signal is an analog value which is allows for easier differentiation in the amount of light intensity being provided across each of the four LDR sensors as they are provided in bits (0 to 1023) which governed the resolution of the Analog-to-Digital converter in the Arduino Microcontroller.</w:t>
-      </w:r>
-    </w:p>
-    <w:p>
-      <w:pPr>
-        <w:pStyle w:val="ListParagraph"/>
-        <w:rPr>
-          <w:rFonts w:asciiTheme="minorHAnsi" w:hAnsiTheme="minorHAnsi" w:cstheme="minorHAnsi"/>
-          <w:sz w:val="24"/>
-          <w:szCs w:val="24"/>
+        <w:rPr>
+          <w:rFonts w:asciiTheme="minorHAnsi" w:hAnsiTheme="minorHAnsi" w:cstheme="minorHAnsi"/>
+          <w:color w:val="auto"/>
+        </w:rPr>
+      </w:pPr>
+      <w:bookmarkStart w:id="6" w:name="_Toc153023500"/>
+      <w:r>
+        <w:rPr>
+          <w:rFonts w:asciiTheme="minorHAnsi" w:hAnsiTheme="minorHAnsi" w:cstheme="minorHAnsi"/>
+          <w:color w:val="auto"/>
+        </w:rPr>
+        <w:t>Schematic Diagram</w:t>
+      </w:r>
+      <w:bookmarkEnd w:id="6"/>
+    </w:p>
+    <w:p>
+      <w:pPr>
+        <w:rPr>
+          <w:rFonts w:asciiTheme="minorHAnsi" w:hAnsiTheme="minorHAnsi" w:cstheme="minorHAnsi"/>
         </w:rPr>
       </w:pPr>
     </w:p>
     <w:p>
       <w:pPr>
         <w:pStyle w:val="Heading1"/>
-      </w:pPr>
-      <w:r>
-        <w:t>Crossing Operation</w:t>
-      </w:r>
-    </w:p>
-    <w:p/>
-    <w:p>
-      <w:pPr>
-        <w:pStyle w:val="ListParagraph"/>
-        <w:rPr>
-          <w:rFonts w:asciiTheme="minorHAnsi" w:hAnsiTheme="minorHAnsi" w:cstheme="minorHAnsi"/>
-          <w:color w:val="374151"/>
-          <w:sz w:val="24"/>
-          <w:szCs w:val="24"/>
-        </w:rPr>
-      </w:pPr>
-      <w:r>
-        <w:rPr>
-          <w:rFonts w:asciiTheme="minorHAnsi" w:hAnsiTheme="minorHAnsi" w:cstheme="minorHAnsi"/>
-          <w:color w:val="374151"/>
-          <w:sz w:val="24"/>
-          <w:szCs w:val="24"/>
-        </w:rPr>
-        <w:t>Before the Microcontroller engages in the task of error calculation, it first executes an operation known as crossing.</w:t>
-      </w:r>
-    </w:p>
-    <w:p>
-      <w:pPr>
-        <w:pStyle w:val="ListParagraph"/>
-        <w:rPr>
-          <w:rFonts w:asciiTheme="minorHAnsi" w:hAnsiTheme="minorHAnsi" w:cstheme="minorHAnsi"/>
-          <w:color w:val="374151"/>
-          <w:sz w:val="24"/>
-          <w:szCs w:val="24"/>
-        </w:rPr>
-      </w:pPr>
-    </w:p>
-    <w:p>
-      <w:pPr>
-        <w:pStyle w:val="ListParagraph"/>
-        <w:numPr>
-          <w:ilvl w:val="0"/>
-          <w:numId w:val="10"/>
-        </w:numPr>
-        <w:rPr>
-          <w:rFonts w:asciiTheme="minorHAnsi" w:hAnsiTheme="minorHAnsi" w:cstheme="minorHAnsi"/>
-          <w:sz w:val="24"/>
-          <w:szCs w:val="24"/>
-        </w:rPr>
-      </w:pPr>
-      <w:r>
-        <w:rPr>
-          <w:rFonts w:asciiTheme="minorHAnsi" w:hAnsiTheme="minorHAnsi" w:cstheme="minorHAnsi"/>
-          <w:sz w:val="24"/>
-          <w:szCs w:val="24"/>
-        </w:rPr>
-        <w:t xml:space="preserve">Crossing is an operation that involves retrieving data from the four sensors </w:t>
-      </w:r>
-      <w:r>
-        <w:rPr>
-          <w:rFonts w:asciiTheme="minorHAnsi" w:hAnsiTheme="minorHAnsi" w:cstheme="minorHAnsi"/>
-          <w:sz w:val="24"/>
-          <w:szCs w:val="24"/>
-        </w:rPr>
-        <w:t>that are positioned precisely on the top plate and calculating the average light intensity that crosses spatially between these exact distributed points</w:t>
-      </w:r>
-    </w:p>
-    <w:p>
-      <w:pPr>
-        <w:pStyle w:val="ListParagraph"/>
-        <w:ind w:left="1440"/>
-        <w:rPr>
-          <w:rFonts w:asciiTheme="minorHAnsi" w:hAnsiTheme="minorHAnsi" w:cstheme="minorHAnsi"/>
-          <w:sz w:val="24"/>
-          <w:szCs w:val="24"/>
-        </w:rPr>
-      </w:pPr>
-    </w:p>
-    <w:p>
-      <w:pPr>
-        <w:pStyle w:val="ListParagraph"/>
-        <w:numPr>
-          <w:ilvl w:val="0"/>
-          <w:numId w:val="10"/>
-        </w:numPr>
-        <w:rPr>
-          <w:rFonts w:asciiTheme="minorHAnsi" w:hAnsiTheme="minorHAnsi" w:cstheme="minorHAnsi"/>
-          <w:sz w:val="24"/>
-          <w:szCs w:val="24"/>
-        </w:rPr>
-      </w:pPr>
-      <w:r>
-        <w:rPr>
-          <w:rFonts w:asciiTheme="minorHAnsi" w:hAnsiTheme="minorHAnsi" w:cstheme="minorHAnsi"/>
-          <w:sz w:val="24"/>
-          <w:szCs w:val="24"/>
-        </w:rPr>
-        <w:t>Keeping in mind this system achieves a level of stability in ambient light conditions just as any other luminous conditions and this is due to the crossing technique which calculates difference in average between all four of the sensors</w:t>
-      </w:r>
-    </w:p>
-    <w:p>
-      <w:pPr>
-        <w:rPr>
-          <w:rFonts w:asciiTheme="minorHAnsi" w:hAnsiTheme="minorHAnsi" w:cstheme="minorHAnsi"/>
-          <w:sz w:val="24"/>
-          <w:szCs w:val="24"/>
-        </w:rPr>
-      </w:pPr>
-    </w:p>
-    <w:p>
-      <w:pPr>
-        <w:pStyle w:val="ListParagraph"/>
-        <w:numPr>
-          <w:ilvl w:val="0"/>
-          <w:numId w:val="10"/>
-        </w:numPr>
-        <w:rPr>
-          <w:rFonts w:asciiTheme="minorHAnsi" w:hAnsiTheme="minorHAnsi" w:cstheme="minorHAnsi"/>
-          <w:sz w:val="24"/>
-          <w:szCs w:val="24"/>
-        </w:rPr>
-      </w:pPr>
-      <w:r>
-        <w:rPr>
-          <w:rFonts w:asciiTheme="minorHAnsi" w:hAnsiTheme="minorHAnsi" w:cstheme="minorHAnsi"/>
-          <w:sz w:val="24"/>
-          <w:szCs w:val="24"/>
-        </w:rPr>
-        <w:t>Averaging helps the system to be adaptable to any light condition and equips the system with the ability to understand the ambient light distribution,</w:t>
-      </w:r>
-    </w:p>
-    <w:p>
-      <w:pPr>
-        <w:pStyle w:val="ListParagraph"/>
-        <w:rPr>
-          <w:rFonts w:asciiTheme="minorHAnsi" w:hAnsiTheme="minorHAnsi" w:cstheme="minorHAnsi"/>
-          <w:sz w:val="24"/>
-          <w:szCs w:val="24"/>
-        </w:rPr>
-      </w:pPr>
-    </w:p>
-    <w:p>
-      <w:pPr>
-        <w:pStyle w:val="ListParagraph"/>
-        <w:numPr>
-          <w:ilvl w:val="0"/>
-          <w:numId w:val="10"/>
-        </w:numPr>
-        <w:rPr>
-          <w:rFonts w:asciiTheme="minorHAnsi" w:hAnsiTheme="minorHAnsi" w:cstheme="minorHAnsi"/>
-          <w:sz w:val="24"/>
-          <w:szCs w:val="24"/>
-        </w:rPr>
-      </w:pPr>
-      <w:r>
-        <w:rPr>
-          <w:rFonts w:asciiTheme="minorHAnsi" w:hAnsiTheme="minorHAnsi" w:cstheme="minorHAnsi"/>
-          <w:sz w:val="24"/>
-          <w:szCs w:val="24"/>
-        </w:rPr>
-        <w:t xml:space="preserve"> By providing a more representative value of the overall luminosity surrounding of the robot, accurate, precise, and promising results could be achieved.</w:t>
-      </w:r>
-    </w:p>
-    <w:p>
-      <w:pPr>
-        <w:pStyle w:val="ListParagraph"/>
-        <w:rPr>
-          <w:rFonts w:asciiTheme="minorHAnsi" w:hAnsiTheme="minorHAnsi" w:cstheme="minorHAnsi"/>
-          <w:sz w:val="24"/>
-          <w:szCs w:val="24"/>
-        </w:rPr>
-      </w:pPr>
-    </w:p>
-    <w:p>
-      <w:pPr>
-        <w:pStyle w:val="ListParagraph"/>
-        <w:ind w:left="1440"/>
-        <w:rPr>
-          <w:rFonts w:asciiTheme="minorHAnsi" w:hAnsiTheme="minorHAnsi" w:cstheme="minorHAnsi"/>
-          <w:sz w:val="24"/>
-          <w:szCs w:val="24"/>
-        </w:rPr>
-      </w:pPr>
-    </w:p>
-    <w:p>
-      <w:pPr>
-        <w:pStyle w:val="Heading1"/>
-      </w:pPr>
-      <w:r>
-        <w:lastRenderedPageBreak/>
-        <w:t>Error Calculation</w:t>
-      </w:r>
-    </w:p>
-    <w:p/>
-    <w:p>
-      <w:pPr>
-        <w:ind w:firstLine="720"/>
-        <w:rPr>
-          <w:rFonts w:ascii="Calibri" w:hAnsi="Calibri" w:cs="Calibri"/>
-          <w:sz w:val="24"/>
-          <w:szCs w:val="24"/>
-        </w:rPr>
-      </w:pPr>
-      <w:r>
-        <w:rPr>
-          <w:rFonts w:ascii="Calibri" w:hAnsi="Calibri" w:cs="Calibri"/>
-          <w:sz w:val="24"/>
-          <w:szCs w:val="24"/>
-        </w:rPr>
-        <w:t>The essence of precision in the light-tracking robot project lies in the microcontroller's adept handling of error computation.</w:t>
-      </w:r>
-      <w:r>
-        <w:rPr>
-          <w:rFonts w:ascii="Calibri" w:hAnsi="Calibri" w:cs="Calibri"/>
-          <w:sz w:val="24"/>
-          <w:szCs w:val="24"/>
-        </w:rPr>
-        <w:t xml:space="preserve"> The microcontroller calculates the error based on the results obtained from the crossing</w:t>
-      </w:r>
-      <w:r>
-        <w:rPr>
-          <w:rFonts w:ascii="Calibri" w:hAnsi="Calibri" w:cs="Calibri"/>
-          <w:sz w:val="24"/>
-          <w:szCs w:val="24"/>
-        </w:rPr>
-        <w:t xml:space="preserve"> technique mentioned above.</w:t>
-      </w:r>
-    </w:p>
-    <w:p>
-      <w:pPr>
-        <w:rPr>
-          <w:rFonts w:ascii="Calibri" w:hAnsi="Calibri" w:cs="Calibri"/>
-          <w:sz w:val="24"/>
-          <w:szCs w:val="24"/>
-        </w:rPr>
-      </w:pPr>
-    </w:p>
-    <w:p>
-      <w:pPr>
-        <w:pStyle w:val="ListParagraph"/>
-        <w:numPr>
-          <w:ilvl w:val="0"/>
-          <w:numId w:val="11"/>
-        </w:numPr>
-        <w:rPr>
-          <w:rFonts w:ascii="Calibri" w:hAnsi="Calibri" w:cs="Calibri"/>
-          <w:sz w:val="24"/>
-          <w:szCs w:val="24"/>
-        </w:rPr>
-      </w:pPr>
-      <w:r>
-        <w:rPr>
-          <w:rFonts w:ascii="Calibri" w:hAnsi="Calibri" w:cs="Calibri"/>
-          <w:sz w:val="24"/>
-          <w:szCs w:val="24"/>
-        </w:rPr>
-        <w:t xml:space="preserve">The microcontroller calculates the </w:t>
-      </w:r>
-      <w:r>
-        <w:rPr>
-          <w:rFonts w:ascii="Calibri" w:hAnsi="Calibri" w:cs="Calibri"/>
-          <w:b/>
-          <w:bCs/>
-          <w:sz w:val="24"/>
-          <w:szCs w:val="24"/>
-        </w:rPr>
-        <w:t>ERROR</w:t>
-      </w:r>
-      <w:r>
-        <w:rPr>
-          <w:rFonts w:ascii="Calibri" w:hAnsi="Calibri" w:cs="Calibri"/>
-          <w:sz w:val="24"/>
-          <w:szCs w:val="24"/>
-        </w:rPr>
-        <w:t xml:space="preserve"> by subtracting the desired light intensity which is the </w:t>
-      </w:r>
-      <w:r>
-        <w:rPr>
-          <w:rFonts w:ascii="Calibri" w:hAnsi="Calibri" w:cs="Calibri"/>
-          <w:b/>
-          <w:bCs/>
-          <w:sz w:val="24"/>
-          <w:szCs w:val="24"/>
-        </w:rPr>
-        <w:t>SETPOINT</w:t>
-      </w:r>
-      <w:r>
-        <w:rPr>
-          <w:rFonts w:ascii="Calibri" w:hAnsi="Calibri" w:cs="Calibri"/>
-          <w:b/>
-          <w:bCs/>
-          <w:sz w:val="24"/>
-          <w:szCs w:val="24"/>
-        </w:rPr>
-        <w:t xml:space="preserve"> </w:t>
-      </w:r>
-      <w:r>
-        <w:rPr>
-          <w:rFonts w:ascii="Calibri" w:hAnsi="Calibri" w:cs="Calibri"/>
-          <w:sz w:val="24"/>
-          <w:szCs w:val="24"/>
-        </w:rPr>
-        <w:t>from the actual intensity being calculated from the average being calculated during the crossing method .</w:t>
-      </w:r>
-      <w:r>
-        <w:rPr>
-          <w:rFonts w:ascii="Calibri" w:hAnsi="Calibri" w:cs="Calibri"/>
-          <w:sz w:val="24"/>
-          <w:szCs w:val="24"/>
-        </w:rPr>
-        <w:tab/>
-      </w:r>
-      <w:r>
-        <w:rPr>
-          <w:rFonts w:ascii="Calibri" w:hAnsi="Calibri" w:cs="Calibri"/>
-          <w:sz w:val="24"/>
-          <w:szCs w:val="24"/>
-        </w:rPr>
-        <w:tab/>
-      </w:r>
-      <w:r>
-        <w:rPr>
-          <w:rFonts w:ascii="Calibri" w:hAnsi="Calibri" w:cs="Calibri"/>
-          <w:sz w:val="24"/>
-          <w:szCs w:val="24"/>
-        </w:rPr>
-        <w:tab/>
-      </w:r>
-    </w:p>
-    <w:p>
-      <w:pPr>
-        <w:pStyle w:val="ListParagraph"/>
-        <w:rPr>
-          <w:rFonts w:ascii="Calibri" w:hAnsi="Calibri" w:cs="Calibri"/>
-          <w:sz w:val="24"/>
-          <w:szCs w:val="24"/>
-        </w:rPr>
-      </w:pPr>
-    </w:p>
-    <w:p>
-      <w:pPr>
-        <w:pStyle w:val="ListParagraph"/>
-        <w:numPr>
-          <w:ilvl w:val="0"/>
-          <w:numId w:val="11"/>
-        </w:numPr>
-        <w:rPr>
-          <w:rFonts w:ascii="Calibri" w:hAnsi="Calibri" w:cs="Calibri"/>
-          <w:sz w:val="24"/>
-          <w:szCs w:val="24"/>
-        </w:rPr>
-      </w:pPr>
-      <w:r>
-        <w:rPr>
-          <w:rFonts w:ascii="Calibri" w:hAnsi="Calibri" w:cs="Calibri"/>
-          <w:sz w:val="24"/>
-          <w:szCs w:val="24"/>
-        </w:rPr>
-        <w:t>The error represents the deviation of the system from the optimal condition</w:t>
-      </w:r>
-    </w:p>
-    <w:p>
-      <w:pPr>
-        <w:pStyle w:val="ListParagraph"/>
-        <w:rPr>
-          <w:rFonts w:ascii="Calibri" w:hAnsi="Calibri" w:cs="Calibri"/>
-          <w:sz w:val="24"/>
-          <w:szCs w:val="24"/>
-        </w:rPr>
-      </w:pPr>
-    </w:p>
-    <w:p>
-      <w:pPr>
-        <w:pStyle w:val="ListParagraph"/>
-        <w:numPr>
-          <w:ilvl w:val="0"/>
-          <w:numId w:val="11"/>
-        </w:numPr>
-        <w:rPr>
-          <w:rFonts w:ascii="Calibri" w:hAnsi="Calibri" w:cs="Calibri"/>
-          <w:sz w:val="24"/>
-          <w:szCs w:val="24"/>
-        </w:rPr>
-      </w:pPr>
-      <w:r>
-        <w:rPr>
-          <w:rFonts w:ascii="Calibri" w:hAnsi="Calibri" w:cs="Calibri"/>
-          <w:sz w:val="24"/>
-          <w:szCs w:val="24"/>
-        </w:rPr>
-        <w:t>The optimal condition in our case is getting as much light intensity being directed towards the sensor since the difference in averaging would be minimal and error would tend to zero</w:t>
-      </w:r>
-    </w:p>
-    <w:p>
-      <w:pPr>
-        <w:pStyle w:val="ListParagraph"/>
-        <w:rPr>
-          <w:rFonts w:ascii="Calibri" w:hAnsi="Calibri" w:cs="Calibri"/>
-          <w:sz w:val="24"/>
-          <w:szCs w:val="24"/>
-        </w:rPr>
-      </w:pPr>
-    </w:p>
-    <w:p>
-      <w:pPr>
-        <w:pStyle w:val="ListParagraph"/>
-        <w:numPr>
-          <w:ilvl w:val="0"/>
-          <w:numId w:val="11"/>
-        </w:numPr>
-        <w:rPr>
-          <w:rFonts w:ascii="Calibri" w:hAnsi="Calibri" w:cs="Calibri"/>
-          <w:sz w:val="24"/>
-          <w:szCs w:val="24"/>
-        </w:rPr>
-      </w:pPr>
-      <w:r>
-        <w:rPr>
-          <w:rFonts w:ascii="Calibri" w:hAnsi="Calibri" w:cs="Calibri"/>
-          <w:sz w:val="24"/>
-          <w:szCs w:val="24"/>
-        </w:rPr>
-        <w:t xml:space="preserve">Corrective actions are taken later PID control Algorithm to achieve this optimal condition </w:t>
-      </w:r>
-    </w:p>
-    <w:p>
-      <w:pPr>
-        <w:pStyle w:val="ListParagraph"/>
-        <w:rPr>
-          <w:rFonts w:ascii="Calibri" w:hAnsi="Calibri" w:cs="Calibri"/>
-          <w:sz w:val="24"/>
-          <w:szCs w:val="24"/>
-        </w:rPr>
-      </w:pPr>
-    </w:p>
-    <w:p>
-      <w:pPr>
-        <w:pStyle w:val="ListParagraph"/>
-        <w:rPr>
-          <w:rFonts w:ascii="Calibri" w:hAnsi="Calibri" w:cs="Calibri"/>
-          <w:sz w:val="24"/>
-          <w:szCs w:val="24"/>
-        </w:rPr>
-      </w:pPr>
-    </w:p>
-    <w:p>
-      <w:pPr>
-        <w:pStyle w:val="Heading1"/>
-      </w:pPr>
-      <w:r>
-        <w:t>PID Control Algorithm</w:t>
-      </w:r>
-    </w:p>
-    <w:p/>
-    <w:p>
-      <w:pPr>
-        <w:pStyle w:val="ListParagraph"/>
-        <w:numPr>
-          <w:ilvl w:val="0"/>
-          <w:numId w:val="12"/>
-        </w:numPr>
-        <w:rPr>
-          <w:rFonts w:ascii="Calibri" w:hAnsi="Calibri" w:cs="Calibri"/>
-          <w:sz w:val="24"/>
-          <w:szCs w:val="24"/>
-        </w:rPr>
-      </w:pPr>
-      <w:r>
-        <w:rPr>
-          <w:rFonts w:ascii="Calibri" w:hAnsi="Calibri" w:cs="Calibri"/>
-          <w:b/>
-          <w:bCs/>
-          <w:sz w:val="24"/>
-          <w:szCs w:val="24"/>
-        </w:rPr>
-        <w:t>Proportional (P):</w:t>
-      </w:r>
-      <w:r>
-        <w:rPr>
-          <w:rFonts w:ascii="Calibri" w:hAnsi="Calibri" w:cs="Calibri"/>
-          <w:sz w:val="24"/>
-          <w:szCs w:val="24"/>
-        </w:rPr>
-        <w:t xml:space="preserve"> The P component</w:t>
-      </w:r>
-      <w:r>
-        <w:rPr>
-          <w:rFonts w:ascii="Calibri" w:hAnsi="Calibri" w:cs="Calibri"/>
-          <w:sz w:val="24"/>
-          <w:szCs w:val="24"/>
-        </w:rPr>
-        <w:t xml:space="preserve"> or (</w:t>
-      </w:r>
-      <w:r>
-        <w:rPr>
-          <w:rFonts w:ascii="Calibri" w:hAnsi="Calibri" w:cs="Calibri"/>
-          <w:b/>
-          <w:bCs/>
-          <w:sz w:val="24"/>
-          <w:szCs w:val="24"/>
-        </w:rPr>
-        <w:t>Kp</w:t>
-      </w:r>
-      <w:r>
-        <w:rPr>
-          <w:rFonts w:ascii="Calibri" w:hAnsi="Calibri" w:cs="Calibri"/>
-          <w:sz w:val="24"/>
-          <w:szCs w:val="24"/>
-        </w:rPr>
-        <w:t>)</w:t>
-      </w:r>
-      <w:r>
-        <w:rPr>
-          <w:rFonts w:ascii="Calibri" w:hAnsi="Calibri" w:cs="Calibri"/>
-          <w:sz w:val="24"/>
-          <w:szCs w:val="24"/>
-        </w:rPr>
-        <w:t xml:space="preserve"> scales the error directly to determine the required correction. A higher error results in a larger corrective response. This component is crucial for initial and rapid </w:t>
-      </w:r>
-      <w:r>
-        <w:rPr>
-          <w:rFonts w:ascii="Calibri" w:hAnsi="Calibri" w:cs="Calibri"/>
-          <w:sz w:val="24"/>
-          <w:szCs w:val="24"/>
-        </w:rPr>
-        <w:t>adjustments,</w:t>
-      </w:r>
-      <w:r>
-        <w:rPr>
-          <w:rFonts w:ascii="Calibri" w:hAnsi="Calibri" w:cs="Calibri"/>
-          <w:sz w:val="24"/>
-          <w:szCs w:val="24"/>
-        </w:rPr>
-        <w:t xml:space="preserve"> and it is the usually referred to as the </w:t>
-      </w:r>
-      <w:r>
-        <w:rPr>
-          <w:rFonts w:ascii="Calibri" w:hAnsi="Calibri" w:cs="Calibri"/>
-          <w:b/>
-          <w:bCs/>
-          <w:i/>
-          <w:iCs/>
-          <w:sz w:val="24"/>
-          <w:szCs w:val="24"/>
-        </w:rPr>
-        <w:t>GAIN</w:t>
-      </w:r>
-      <w:r>
-        <w:rPr>
-          <w:rFonts w:ascii="Calibri" w:hAnsi="Calibri" w:cs="Calibri"/>
-          <w:sz w:val="24"/>
-          <w:szCs w:val="24"/>
-        </w:rPr>
-        <w:t xml:space="preserve"> </w:t>
-      </w:r>
-    </w:p>
-    <w:p>
-      <w:pPr>
-        <w:pStyle w:val="ListParagraph"/>
-        <w:rPr>
-          <w:rFonts w:ascii="Calibri" w:hAnsi="Calibri" w:cs="Calibri"/>
-          <w:sz w:val="24"/>
-          <w:szCs w:val="24"/>
-        </w:rPr>
-      </w:pPr>
-    </w:p>
-    <w:p>
-      <w:pPr>
-        <w:pStyle w:val="ListParagraph"/>
-        <w:numPr>
-          <w:ilvl w:val="0"/>
-          <w:numId w:val="12"/>
-        </w:numPr>
-        <w:rPr>
-          <w:rFonts w:ascii="Calibri" w:hAnsi="Calibri" w:cs="Calibri"/>
-          <w:sz w:val="24"/>
-          <w:szCs w:val="24"/>
-        </w:rPr>
-      </w:pPr>
-      <w:r>
-        <w:rPr>
-          <w:rFonts w:ascii="Calibri" w:hAnsi="Calibri" w:cs="Calibri"/>
-          <w:b/>
-          <w:bCs/>
-          <w:sz w:val="24"/>
-          <w:szCs w:val="24"/>
-        </w:rPr>
-        <w:t>Integral (I):</w:t>
-      </w:r>
-      <w:r>
-        <w:rPr>
-          <w:rFonts w:ascii="Calibri" w:hAnsi="Calibri" w:cs="Calibri"/>
-          <w:sz w:val="24"/>
-          <w:szCs w:val="24"/>
-        </w:rPr>
-        <w:t xml:space="preserve"> The I component</w:t>
-      </w:r>
-      <w:r>
-        <w:rPr>
-          <w:rFonts w:ascii="Calibri" w:hAnsi="Calibri" w:cs="Calibri"/>
-          <w:sz w:val="24"/>
-          <w:szCs w:val="24"/>
-        </w:rPr>
-        <w:t xml:space="preserve"> or (</w:t>
-      </w:r>
-      <w:r>
-        <w:rPr>
-          <w:rFonts w:ascii="Calibri" w:hAnsi="Calibri" w:cs="Calibri"/>
-          <w:b/>
-          <w:bCs/>
-          <w:sz w:val="24"/>
-          <w:szCs w:val="24"/>
-        </w:rPr>
-        <w:t>Ki</w:t>
-      </w:r>
-      <w:r>
-        <w:rPr>
-          <w:rFonts w:ascii="Calibri" w:hAnsi="Calibri" w:cs="Calibri"/>
-          <w:sz w:val="24"/>
-          <w:szCs w:val="24"/>
-        </w:rPr>
-        <w:t>)</w:t>
-      </w:r>
-      <w:r>
-        <w:rPr>
-          <w:rFonts w:ascii="Calibri" w:hAnsi="Calibri" w:cs="Calibri"/>
-          <w:sz w:val="24"/>
-          <w:szCs w:val="24"/>
-        </w:rPr>
-        <w:t xml:space="preserve"> accumulates the error over time, addressing any persistent deviation from the setpoint. It helps eliminate steady-state error </w:t>
-      </w:r>
-      <w:r>
-        <w:rPr>
-          <w:rFonts w:ascii="Calibri" w:hAnsi="Calibri" w:cs="Calibri"/>
-          <w:sz w:val="24"/>
-          <w:szCs w:val="24"/>
-        </w:rPr>
-        <w:t xml:space="preserve">caused by the gain being delivered </w:t>
-      </w:r>
-      <w:r>
-        <w:rPr>
-          <w:rFonts w:ascii="Calibri" w:hAnsi="Calibri" w:cs="Calibri"/>
-          <w:sz w:val="24"/>
-          <w:szCs w:val="24"/>
-        </w:rPr>
-        <w:t>and ensures long-term stability in the system.</w:t>
-      </w:r>
-    </w:p>
-    <w:p>
-      <w:pPr>
-        <w:pStyle w:val="ListParagraph"/>
-        <w:rPr>
-          <w:rFonts w:ascii="Calibri" w:hAnsi="Calibri" w:cs="Calibri"/>
-          <w:sz w:val="24"/>
-          <w:szCs w:val="24"/>
-        </w:rPr>
-      </w:pPr>
-    </w:p>
-    <w:p>
-      <w:pPr>
-        <w:pStyle w:val="ListParagraph"/>
-        <w:numPr>
-          <w:ilvl w:val="1"/>
-          <w:numId w:val="12"/>
-        </w:numPr>
-        <w:rPr>
-          <w:rFonts w:ascii="Calibri" w:hAnsi="Calibri" w:cs="Calibri"/>
-          <w:sz w:val="24"/>
-          <w:szCs w:val="24"/>
-        </w:rPr>
-      </w:pPr>
-      <w:r>
-        <w:rPr>
-          <w:rFonts w:ascii="Calibri" w:hAnsi="Calibri" w:cs="Calibri"/>
-          <w:sz w:val="24"/>
-          <w:szCs w:val="24"/>
-        </w:rPr>
-        <w:t>Note:  This component was adjusted in a way to not accumulate any error for more than 10 seconds due to saturation reasons.</w:t>
-      </w:r>
-    </w:p>
-    <w:p>
-      <w:pPr>
-        <w:pStyle w:val="ListParagraph"/>
-        <w:ind w:left="1440"/>
-        <w:rPr>
-          <w:rFonts w:ascii="Calibri" w:hAnsi="Calibri" w:cs="Calibri"/>
-          <w:sz w:val="24"/>
-          <w:szCs w:val="24"/>
-        </w:rPr>
-      </w:pPr>
-    </w:p>
-    <w:p>
-      <w:pPr>
-        <w:pStyle w:val="ListParagraph"/>
-        <w:numPr>
-          <w:ilvl w:val="0"/>
-          <w:numId w:val="12"/>
-        </w:numPr>
-        <w:rPr>
-          <w:rFonts w:ascii="Calibri" w:hAnsi="Calibri" w:cs="Calibri"/>
-          <w:sz w:val="24"/>
-          <w:szCs w:val="24"/>
-        </w:rPr>
-      </w:pPr>
-      <w:r>
-        <w:rPr>
-          <w:rFonts w:ascii="Calibri" w:hAnsi="Calibri" w:cs="Calibri"/>
-          <w:b/>
-          <w:bCs/>
-          <w:sz w:val="24"/>
-          <w:szCs w:val="24"/>
-        </w:rPr>
-        <w:t>Derivative (D):</w:t>
-      </w:r>
-      <w:r>
-        <w:rPr>
-          <w:rFonts w:ascii="Calibri" w:hAnsi="Calibri" w:cs="Calibri"/>
-          <w:sz w:val="24"/>
-          <w:szCs w:val="24"/>
-        </w:rPr>
-        <w:t xml:space="preserve"> The D component</w:t>
-      </w:r>
-      <w:r>
-        <w:rPr>
-          <w:rFonts w:ascii="Calibri" w:hAnsi="Calibri" w:cs="Calibri"/>
-          <w:sz w:val="24"/>
-          <w:szCs w:val="24"/>
-        </w:rPr>
-        <w:t xml:space="preserve"> or (</w:t>
-      </w:r>
-      <w:r>
-        <w:rPr>
-          <w:rFonts w:ascii="Calibri" w:hAnsi="Calibri" w:cs="Calibri"/>
-          <w:b/>
-          <w:bCs/>
-          <w:sz w:val="24"/>
-          <w:szCs w:val="24"/>
-        </w:rPr>
-        <w:t>Kd</w:t>
-      </w:r>
-      <w:r>
-        <w:rPr>
-          <w:rFonts w:ascii="Calibri" w:hAnsi="Calibri" w:cs="Calibri"/>
-          <w:sz w:val="24"/>
-          <w:szCs w:val="24"/>
-        </w:rPr>
-        <w:t>)</w:t>
-      </w:r>
-      <w:r>
-        <w:rPr>
-          <w:rFonts w:ascii="Calibri" w:hAnsi="Calibri" w:cs="Calibri"/>
-          <w:sz w:val="24"/>
-          <w:szCs w:val="24"/>
-        </w:rPr>
-        <w:t xml:space="preserve"> anticipates the future trend of the error by considering its rate of change. This helps prevent overshooting and oscillations, enhancing the system's response.</w:t>
-      </w:r>
-    </w:p>
-    <w:p>
-      <w:pPr>
-        <w:pStyle w:val="ListParagraph"/>
-        <w:ind w:left="1440"/>
-        <w:rPr>
-          <w:rFonts w:ascii="Calibri" w:hAnsi="Calibri" w:cs="Calibri"/>
-          <w:sz w:val="24"/>
-          <w:szCs w:val="24"/>
-        </w:rPr>
-      </w:pPr>
-    </w:p>
-    <w:p>
-      <w:pPr>
-        <w:pStyle w:val="Heading1"/>
-      </w:pPr>
-      <w:r>
-        <w:t>Servo Motor Control</w:t>
-      </w:r>
-    </w:p>
-    <w:p/>
-    <w:p>
-      <w:pPr>
-        <w:pStyle w:val="ListParagraph"/>
-        <w:numPr>
-          <w:ilvl w:val="0"/>
-          <w:numId w:val="15"/>
-        </w:numPr>
-        <w:rPr>
-          <w:rFonts w:ascii="Calibri" w:hAnsi="Calibri" w:cs="Calibri"/>
-          <w:sz w:val="24"/>
-          <w:szCs w:val="24"/>
-        </w:rPr>
-      </w:pPr>
-      <w:r>
-        <w:rPr>
-          <w:rFonts w:ascii="Calibri" w:hAnsi="Calibri" w:cs="Calibri"/>
-          <w:sz w:val="24"/>
-          <w:szCs w:val="24"/>
-        </w:rPr>
-        <w:t xml:space="preserve">After error calculation and applying principal PID control algorithm, the microcontroller translates the output from the PID algorithm into control signals for the servo motors. </w:t>
-      </w:r>
-    </w:p>
-    <w:p>
-      <w:pPr>
-        <w:pStyle w:val="ListParagraph"/>
-        <w:rPr>
-          <w:rFonts w:ascii="Calibri" w:hAnsi="Calibri" w:cs="Calibri"/>
-          <w:sz w:val="24"/>
-          <w:szCs w:val="24"/>
-        </w:rPr>
-      </w:pPr>
-    </w:p>
-    <w:p>
-      <w:pPr>
-        <w:pStyle w:val="ListParagraph"/>
-        <w:numPr>
-          <w:ilvl w:val="0"/>
-          <w:numId w:val="15"/>
-        </w:numPr>
-        <w:rPr>
-          <w:rFonts w:ascii="Calibri" w:hAnsi="Calibri" w:cs="Calibri"/>
-          <w:sz w:val="24"/>
-          <w:szCs w:val="24"/>
-        </w:rPr>
-      </w:pPr>
-      <w:r>
-        <w:rPr>
-          <w:rFonts w:ascii="Calibri" w:hAnsi="Calibri" w:cs="Calibri"/>
-          <w:sz w:val="24"/>
-          <w:szCs w:val="24"/>
-        </w:rPr>
-        <w:t>These Signals are known as PWM ( Pulse-Width-Modulation)</w:t>
-      </w:r>
-    </w:p>
-    <w:p>
-      <w:pPr>
-        <w:pStyle w:val="ListParagraph"/>
-        <w:rPr>
-          <w:rFonts w:ascii="Calibri" w:hAnsi="Calibri" w:cs="Calibri"/>
-          <w:sz w:val="24"/>
-          <w:szCs w:val="24"/>
-        </w:rPr>
-      </w:pPr>
-    </w:p>
-    <w:p>
-      <w:pPr>
-        <w:pStyle w:val="ListParagraph"/>
-        <w:numPr>
-          <w:ilvl w:val="0"/>
-          <w:numId w:val="15"/>
-        </w:numPr>
-        <w:rPr>
-          <w:rFonts w:ascii="Calibri" w:hAnsi="Calibri" w:cs="Calibri"/>
-          <w:sz w:val="24"/>
-          <w:szCs w:val="24"/>
-        </w:rPr>
-      </w:pPr>
-      <w:r>
-        <w:rPr>
-          <w:rFonts w:ascii="Calibri" w:hAnsi="Calibri" w:cs="Calibri"/>
-          <w:sz w:val="24"/>
-          <w:szCs w:val="24"/>
-        </w:rPr>
-        <w:t>These</w:t>
-      </w:r>
-      <w:r>
-        <w:rPr>
-          <w:rFonts w:ascii="Calibri" w:hAnsi="Calibri" w:cs="Calibri"/>
-          <w:sz w:val="24"/>
-          <w:szCs w:val="24"/>
-        </w:rPr>
-        <w:t xml:space="preserve"> signals determine the angle or position adjustments required for both yaw and pitch movements</w:t>
-      </w:r>
-      <w:r>
-        <w:rPr>
-          <w:rFonts w:ascii="Calibri" w:hAnsi="Calibri" w:cs="Calibri"/>
-          <w:sz w:val="24"/>
-          <w:szCs w:val="24"/>
-        </w:rPr>
-        <w:t xml:space="preserve"> based on retrieved values from the PID algorithm.</w:t>
-      </w:r>
-    </w:p>
-    <w:p>
-      <w:pPr>
-        <w:pStyle w:val="ListParagraph"/>
-        <w:rPr>
-          <w:rFonts w:ascii="Calibri" w:hAnsi="Calibri" w:cs="Calibri"/>
-          <w:sz w:val="24"/>
-          <w:szCs w:val="24"/>
-        </w:rPr>
-      </w:pPr>
-    </w:p>
-    <w:p>
-      <w:pPr>
-        <w:pStyle w:val="Heading1"/>
-      </w:pPr>
-      <w:r>
-        <w:t>Principle of Operation Summary</w:t>
-      </w:r>
-    </w:p>
-    <w:p/>
-    <w:p>
-      <w:pPr>
-        <w:rPr>
-          <w:rFonts w:ascii="Calibri" w:hAnsi="Calibri" w:cs="Calibri"/>
-          <w:sz w:val="24"/>
-          <w:szCs w:val="24"/>
-        </w:rPr>
-      </w:pPr>
-      <w:r>
-        <w:rPr>
-          <w:rFonts w:ascii="Calibri" w:hAnsi="Calibri" w:cs="Calibri"/>
-          <w:color w:val="374151"/>
-          <w:sz w:val="24"/>
-          <w:szCs w:val="24"/>
-        </w:rPr>
-        <w:t xml:space="preserve">By maintaining this closed-loop feedback system, </w:t>
-      </w:r>
-      <w:r>
-        <w:rPr>
-          <w:rFonts w:ascii="Calibri" w:hAnsi="Calibri" w:cs="Calibri"/>
-          <w:color w:val="374151"/>
-          <w:sz w:val="24"/>
-          <w:szCs w:val="24"/>
-        </w:rPr>
-        <w:t>the</w:t>
-      </w:r>
-      <w:r>
-        <w:rPr>
-          <w:rFonts w:ascii="Calibri" w:hAnsi="Calibri" w:cs="Calibri"/>
-          <w:color w:val="374151"/>
-          <w:sz w:val="24"/>
-          <w:szCs w:val="24"/>
-        </w:rPr>
-        <w:t xml:space="preserve"> robot adapts to changing conditions, ensuring robust and accurate light tracking. The PID algorithm's dynamic nature, incorporating both immediate and accumulated corrective measures, enhances the overall performance of the system, making it responsive and adaptable in real-world scenarios.</w:t>
-      </w:r>
-    </w:p>
-    <w:p/>
-    <w:p>
-      <w:pPr>
-        <w:rPr>
-          <w:rFonts w:asciiTheme="minorHAnsi" w:hAnsiTheme="minorHAnsi" w:cstheme="minorHAnsi"/>
-        </w:rPr>
-      </w:pPr>
-    </w:p>
-    <w:p>
-      <w:pPr>
-        <w:pStyle w:val="Heading1"/>
         <w:rPr>
           <w:rFonts w:asciiTheme="minorHAnsi" w:hAnsiTheme="minorHAnsi" w:cstheme="minorHAnsi"/>
           <w:color w:val="auto"/>
         </w:rPr>
       </w:pPr>
-      <w:bookmarkStart w:id="6" w:name="_Toc153023500"/>
+      <w:bookmarkStart w:id="7" w:name="_Toc153023501"/>
       <w:r>
         <w:rPr>
           <w:rFonts w:asciiTheme="minorHAnsi" w:hAnsiTheme="minorHAnsi" w:cstheme="minorHAnsi"/>
           <w:color w:val="auto"/>
         </w:rPr>
-        <w:t>Schematic Diagram</w:t>
-      </w:r>
-      <w:bookmarkEnd w:id="6"/>
-    </w:p>
-    <w:p>
-      <w:pPr>
-        <w:rPr>
-          <w:rFonts w:asciiTheme="minorHAnsi" w:hAnsiTheme="minorHAnsi" w:cstheme="minorHAnsi"/>
-        </w:rPr>
-      </w:pPr>
-    </w:p>
-    <w:p>
-      <w:pPr>
-        <w:rPr>
-          <w:rFonts w:asciiTheme="minorHAnsi" w:hAnsiTheme="minorHAnsi" w:cstheme="minorHAnsi"/>
-        </w:rPr>
-      </w:pPr>
-    </w:p>
-    <w:p>
-      <w:pPr>
-        <w:rPr>
-          <w:rFonts w:asciiTheme="minorHAnsi" w:hAnsiTheme="minorHAnsi" w:cstheme="minorHAnsi"/>
-        </w:rPr>
-      </w:pPr>
-    </w:p>
-    <w:p>
-      <w:pPr>
-        <w:rPr>
-          <w:rFonts w:asciiTheme="minorHAnsi" w:hAnsiTheme="minorHAnsi" w:cstheme="minorHAnsi"/>
-        </w:rPr>
-      </w:pPr>
-    </w:p>
-    <w:p>
-      <w:pPr>
-        <w:rPr>
-          <w:rFonts w:asciiTheme="minorHAnsi" w:hAnsiTheme="minorHAnsi" w:cstheme="minorHAnsi"/>
-        </w:rPr>
-      </w:pPr>
-    </w:p>
-    <w:p>
-      <w:pPr>
-        <w:rPr>
-          <w:rFonts w:asciiTheme="minorHAnsi" w:hAnsiTheme="minorHAnsi" w:cstheme="minorHAnsi"/>
-        </w:rPr>
-      </w:pPr>
-    </w:p>
-    <w:p>
-      <w:pPr>
-        <w:rPr>
-          <w:rFonts w:asciiTheme="minorHAnsi" w:hAnsiTheme="minorHAnsi" w:cstheme="minorHAnsi"/>
-        </w:rPr>
-      </w:pPr>
-    </w:p>
-    <w:p>
-      <w:pPr>
-        <w:pStyle w:val="Heading1"/>
-        <w:rPr>
-          <w:rFonts w:asciiTheme="minorHAnsi" w:hAnsiTheme="minorHAnsi" w:cstheme="minorHAnsi"/>
-          <w:color w:val="auto"/>
-        </w:rPr>
-      </w:pPr>
-      <w:bookmarkStart w:id="7" w:name="_Toc153023501"/>
-      <w:r>
-        <w:rPr>
-          <w:rFonts w:asciiTheme="minorHAnsi" w:hAnsiTheme="minorHAnsi" w:cstheme="minorHAnsi"/>
-          <w:color w:val="auto"/>
-        </w:rPr>
         <w:t>Bill of Quantity</w:t>
       </w:r>
       <w:bookmarkEnd w:id="7"/>
     </w:p>
-    <w:p/>
-    <w:p/>
-    <w:p/>
-    <w:p/>
-    <w:p/>
-    <w:p/>
-    <w:p/>
-    <w:p/>
-    <w:p/>
     <w:p>
       <w:pPr>
         <w:rPr>
@@ -5308,7 +4196,7 @@
         <wp:inline distT="0" distB="0" distL="0" distR="0" wp14:anchorId="767FD882" wp14:editId="21A1DCBA">
           <wp:extent cx="2865120" cy="458646"/>
           <wp:effectExtent l="0" t="0" r="0" b="0"/>
-          <wp:docPr id="1861304173" name="Picture 1861304173" descr="C:\Users\moslembm\Pictures\logo.png"/>
+          <wp:docPr id="862113871" name="Picture 862113871" descr="C:\Users\moslembm\Pictures\logo.png"/>
           <wp:cNvGraphicFramePr>
             <a:graphicFrameLocks xmlns:a="http://schemas.openxmlformats.org/drawingml/2006/main" noChangeAspect="1"/>
           </wp:cNvGraphicFramePr>
@@ -5363,119 +4251,6 @@
 <file path=word/numbering.xml><?xml version="1.0" encoding="utf-8"?>
 <w:numbering xmlns:wpc="http://schemas.microsoft.com/office/word/2010/wordprocessingCanvas" xmlns:cx="http://schemas.microsoft.com/office/drawing/2014/chartex" xmlns:cx1="http://schemas.microsoft.com/office/drawing/2015/9/8/chartex" xmlns:cx2="http://schemas.microsoft.com/office/drawing/2015/10/21/chartex" xmlns:cx3="http://schemas.microsoft.com/office/drawing/2016/5/9/chartex" xmlns:cx4="http://schemas.microsoft.com/office/drawing/2016/5/10/chartex" xmlns:cx5="http://schemas.microsoft.com/office/drawing/2016/5/11/chartex" xmlns:cx6="http://schemas.microsoft.com/office/drawing/2016/5/12/chartex" xmlns:cx7="http://schemas.microsoft.com/office/drawing/2016/5/13/chartex" xmlns:cx8="http://schemas.microsoft.com/office/drawing/2016/5/14/chartex" xmlns:mc="http://schemas.openxmlformats.org/markup-compatibility/2006" xmlns:aink="http://schemas.microsoft.com/office/drawing/2016/ink" xmlns:am3d="http://schemas.microsoft.com/office/drawing/2017/model3d" xmlns:o="urn:schemas-microsoft-com:office:office" xmlns:oel="http://schemas.microsoft.com/office/2019/extlst" xmlns:r="http://schemas.openxmlformats.org/officeDocument/2006/relationships" xmlns:m="http://schemas.openxmlformats.org/officeDocument/2006/math" xmlns:v="urn:schemas-microsoft-com:vml" xmlns:wp14="http://schemas.microsoft.com/office/word/2010/wordprocessingDrawing" xmlns:wp="http://schemas.openxmlformats.org/drawingml/2006/wordprocessingDrawing" xmlns:w10="urn:schemas-microsoft-com:office:word" xmlns:w="http://schemas.openxmlformats.org/wordprocessingml/2006/main" xmlns:w14="http://schemas.microsoft.com/office/word/2010/wordml" xmlns:w15="http://schemas.microsoft.com/office/word/2012/wordml" xmlns:w16cex="http://schemas.microsoft.com/office/word/2018/wordml/cex" xmlns:w16cid="http://schemas.microsoft.com/office/word/2016/wordml/cid" xmlns:w16="http://schemas.microsoft.com/office/word/2018/wordml" xmlns:w16sdtdh="http://schemas.microsoft.com/office/word/2020/wordml/sdtdatahash" xmlns:w16se="http://schemas.microsoft.com/office/word/2015/wordml/symex" xmlns:wpg="http://schemas.microsoft.com/office/word/2010/wordprocessingGroup" xmlns:wpi="http://schemas.microsoft.com/office/word/2010/wordprocessingInk" xmlns:wne="http://schemas.microsoft.com/office/word/2006/wordml" xmlns:wps="http://schemas.microsoft.com/office/word/2010/wordprocessingShape" mc:Ignorable="w14 w15 w16se w16cid w16 w16cex w16sdtdh wp14">
   <w:abstractNum w:abstractNumId="0" w15:restartNumberingAfterBreak="0">
-    <w:nsid w:val="08985517"/>
-    <w:multiLevelType w:val="hybridMultilevel"/>
-    <w:tmpl w:val="2C6446A4"/>
-    <w:lvl w:ilvl="0" w:tplc="04090001">
-      <w:start w:val="1"/>
-      <w:numFmt w:val="bullet"/>
-      <w:lvlText w:val=""/>
-      <w:lvlJc w:val="left"/>
-      <w:pPr>
-        <w:ind w:left="1440" w:hanging="360"/>
-      </w:pPr>
-      <w:rPr>
-        <w:rFonts w:ascii="Symbol" w:hAnsi="Symbol" w:hint="default"/>
-      </w:rPr>
-    </w:lvl>
-    <w:lvl w:ilvl="1" w:tplc="04090003" w:tentative="1">
-      <w:start w:val="1"/>
-      <w:numFmt w:val="bullet"/>
-      <w:lvlText w:val="o"/>
-      <w:lvlJc w:val="left"/>
-      <w:pPr>
-        <w:ind w:left="2160" w:hanging="360"/>
-      </w:pPr>
-      <w:rPr>
-        <w:rFonts w:ascii="Courier New" w:hAnsi="Courier New" w:cs="Courier New" w:hint="default"/>
-      </w:rPr>
-    </w:lvl>
-    <w:lvl w:ilvl="2" w:tplc="04090005" w:tentative="1">
-      <w:start w:val="1"/>
-      <w:numFmt w:val="bullet"/>
-      <w:lvlText w:val=""/>
-      <w:lvlJc w:val="left"/>
-      <w:pPr>
-        <w:ind w:left="2880" w:hanging="360"/>
-      </w:pPr>
-      <w:rPr>
-        <w:rFonts w:ascii="Wingdings" w:hAnsi="Wingdings" w:hint="default"/>
-      </w:rPr>
-    </w:lvl>
-    <w:lvl w:ilvl="3" w:tplc="04090001" w:tentative="1">
-      <w:start w:val="1"/>
-      <w:numFmt w:val="bullet"/>
-      <w:lvlText w:val=""/>
-      <w:lvlJc w:val="left"/>
-      <w:pPr>
-        <w:ind w:left="3600" w:hanging="360"/>
-      </w:pPr>
-      <w:rPr>
-        <w:rFonts w:ascii="Symbol" w:hAnsi="Symbol" w:hint="default"/>
-      </w:rPr>
-    </w:lvl>
-    <w:lvl w:ilvl="4" w:tplc="04090003" w:tentative="1">
-      <w:start w:val="1"/>
-      <w:numFmt w:val="bullet"/>
-      <w:lvlText w:val="o"/>
-      <w:lvlJc w:val="left"/>
-      <w:pPr>
-        <w:ind w:left="4320" w:hanging="360"/>
-      </w:pPr>
-      <w:rPr>
-        <w:rFonts w:ascii="Courier New" w:hAnsi="Courier New" w:cs="Courier New" w:hint="default"/>
-      </w:rPr>
-    </w:lvl>
-    <w:lvl w:ilvl="5" w:tplc="04090005" w:tentative="1">
-      <w:start w:val="1"/>
-      <w:numFmt w:val="bullet"/>
-      <w:lvlText w:val=""/>
-      <w:lvlJc w:val="left"/>
-      <w:pPr>
-        <w:ind w:left="5040" w:hanging="360"/>
-      </w:pPr>
-      <w:rPr>
-        <w:rFonts w:ascii="Wingdings" w:hAnsi="Wingdings" w:hint="default"/>
-      </w:rPr>
-    </w:lvl>
-    <w:lvl w:ilvl="6" w:tplc="04090001" w:tentative="1">
-      <w:start w:val="1"/>
-      <w:numFmt w:val="bullet"/>
-      <w:lvlText w:val=""/>
-      <w:lvlJc w:val="left"/>
-      <w:pPr>
-        <w:ind w:left="5760" w:hanging="360"/>
-      </w:pPr>
-      <w:rPr>
-        <w:rFonts w:ascii="Symbol" w:hAnsi="Symbol" w:hint="default"/>
-      </w:rPr>
-    </w:lvl>
-    <w:lvl w:ilvl="7" w:tplc="04090003" w:tentative="1">
-      <w:start w:val="1"/>
-      <w:numFmt w:val="bullet"/>
-      <w:lvlText w:val="o"/>
-      <w:lvlJc w:val="left"/>
-      <w:pPr>
-        <w:ind w:left="6480" w:hanging="360"/>
-      </w:pPr>
-      <w:rPr>
-        <w:rFonts w:ascii="Courier New" w:hAnsi="Courier New" w:cs="Courier New" w:hint="default"/>
-      </w:rPr>
-    </w:lvl>
-    <w:lvl w:ilvl="8" w:tplc="04090005" w:tentative="1">
-      <w:start w:val="1"/>
-      <w:numFmt w:val="bullet"/>
-      <w:lvlText w:val=""/>
-      <w:lvlJc w:val="left"/>
-      <w:pPr>
-        <w:ind w:left="7200" w:hanging="360"/>
-      </w:pPr>
-      <w:rPr>
-        <w:rFonts w:ascii="Wingdings" w:hAnsi="Wingdings" w:hint="default"/>
-      </w:rPr>
-    </w:lvl>
-  </w:abstractNum>
-  <w:abstractNum w:abstractNumId="1" w15:restartNumberingAfterBreak="0">
     <w:nsid w:val="0B67161F"/>
     <w:multiLevelType w:val="hybridMultilevel"/>
     <w:tmpl w:val="63DC751A"/>
@@ -5564,120 +4339,7 @@
       </w:pPr>
     </w:lvl>
   </w:abstractNum>
-  <w:abstractNum w:abstractNumId="2" w15:restartNumberingAfterBreak="0">
-    <w:nsid w:val="17281317"/>
-    <w:multiLevelType w:val="hybridMultilevel"/>
-    <w:tmpl w:val="FFD2AD34"/>
-    <w:lvl w:ilvl="0" w:tplc="04090001">
-      <w:start w:val="1"/>
-      <w:numFmt w:val="bullet"/>
-      <w:lvlText w:val=""/>
-      <w:lvlJc w:val="left"/>
-      <w:pPr>
-        <w:ind w:left="720" w:hanging="360"/>
-      </w:pPr>
-      <w:rPr>
-        <w:rFonts w:ascii="Symbol" w:hAnsi="Symbol" w:hint="default"/>
-      </w:rPr>
-    </w:lvl>
-    <w:lvl w:ilvl="1" w:tplc="04090003">
-      <w:start w:val="1"/>
-      <w:numFmt w:val="bullet"/>
-      <w:lvlText w:val="o"/>
-      <w:lvlJc w:val="left"/>
-      <w:pPr>
-        <w:ind w:left="1440" w:hanging="360"/>
-      </w:pPr>
-      <w:rPr>
-        <w:rFonts w:ascii="Courier New" w:hAnsi="Courier New" w:cs="Courier New" w:hint="default"/>
-      </w:rPr>
-    </w:lvl>
-    <w:lvl w:ilvl="2" w:tplc="04090005" w:tentative="1">
-      <w:start w:val="1"/>
-      <w:numFmt w:val="bullet"/>
-      <w:lvlText w:val=""/>
-      <w:lvlJc w:val="left"/>
-      <w:pPr>
-        <w:ind w:left="2160" w:hanging="360"/>
-      </w:pPr>
-      <w:rPr>
-        <w:rFonts w:ascii="Wingdings" w:hAnsi="Wingdings" w:hint="default"/>
-      </w:rPr>
-    </w:lvl>
-    <w:lvl w:ilvl="3" w:tplc="04090001" w:tentative="1">
-      <w:start w:val="1"/>
-      <w:numFmt w:val="bullet"/>
-      <w:lvlText w:val=""/>
-      <w:lvlJc w:val="left"/>
-      <w:pPr>
-        <w:ind w:left="2880" w:hanging="360"/>
-      </w:pPr>
-      <w:rPr>
-        <w:rFonts w:ascii="Symbol" w:hAnsi="Symbol" w:hint="default"/>
-      </w:rPr>
-    </w:lvl>
-    <w:lvl w:ilvl="4" w:tplc="04090003" w:tentative="1">
-      <w:start w:val="1"/>
-      <w:numFmt w:val="bullet"/>
-      <w:lvlText w:val="o"/>
-      <w:lvlJc w:val="left"/>
-      <w:pPr>
-        <w:ind w:left="3600" w:hanging="360"/>
-      </w:pPr>
-      <w:rPr>
-        <w:rFonts w:ascii="Courier New" w:hAnsi="Courier New" w:cs="Courier New" w:hint="default"/>
-      </w:rPr>
-    </w:lvl>
-    <w:lvl w:ilvl="5" w:tplc="04090005" w:tentative="1">
-      <w:start w:val="1"/>
-      <w:numFmt w:val="bullet"/>
-      <w:lvlText w:val=""/>
-      <w:lvlJc w:val="left"/>
-      <w:pPr>
-        <w:ind w:left="4320" w:hanging="360"/>
-      </w:pPr>
-      <w:rPr>
-        <w:rFonts w:ascii="Wingdings" w:hAnsi="Wingdings" w:hint="default"/>
-      </w:rPr>
-    </w:lvl>
-    <w:lvl w:ilvl="6" w:tplc="04090001" w:tentative="1">
-      <w:start w:val="1"/>
-      <w:numFmt w:val="bullet"/>
-      <w:lvlText w:val=""/>
-      <w:lvlJc w:val="left"/>
-      <w:pPr>
-        <w:ind w:left="5040" w:hanging="360"/>
-      </w:pPr>
-      <w:rPr>
-        <w:rFonts w:ascii="Symbol" w:hAnsi="Symbol" w:hint="default"/>
-      </w:rPr>
-    </w:lvl>
-    <w:lvl w:ilvl="7" w:tplc="04090003" w:tentative="1">
-      <w:start w:val="1"/>
-      <w:numFmt w:val="bullet"/>
-      <w:lvlText w:val="o"/>
-      <w:lvlJc w:val="left"/>
-      <w:pPr>
-        <w:ind w:left="5760" w:hanging="360"/>
-      </w:pPr>
-      <w:rPr>
-        <w:rFonts w:ascii="Courier New" w:hAnsi="Courier New" w:cs="Courier New" w:hint="default"/>
-      </w:rPr>
-    </w:lvl>
-    <w:lvl w:ilvl="8" w:tplc="04090005" w:tentative="1">
-      <w:start w:val="1"/>
-      <w:numFmt w:val="bullet"/>
-      <w:lvlText w:val=""/>
-      <w:lvlJc w:val="left"/>
-      <w:pPr>
-        <w:ind w:left="6480" w:hanging="360"/>
-      </w:pPr>
-      <w:rPr>
-        <w:rFonts w:ascii="Wingdings" w:hAnsi="Wingdings" w:hint="default"/>
-      </w:rPr>
-    </w:lvl>
-  </w:abstractNum>
-  <w:abstractNum w:abstractNumId="3" w15:restartNumberingAfterBreak="0">
+  <w:abstractNum w:abstractNumId="1" w15:restartNumberingAfterBreak="0">
     <w:nsid w:val="222D497E"/>
     <w:multiLevelType w:val="hybridMultilevel"/>
     <w:tmpl w:val="5D68B3F2"/>
@@ -5766,120 +4428,7 @@
       </w:pPr>
     </w:lvl>
   </w:abstractNum>
-  <w:abstractNum w:abstractNumId="4" w15:restartNumberingAfterBreak="0">
-    <w:nsid w:val="248A7928"/>
-    <w:multiLevelType w:val="hybridMultilevel"/>
-    <w:tmpl w:val="A8FC60C6"/>
-    <w:lvl w:ilvl="0" w:tplc="04090001">
-      <w:start w:val="1"/>
-      <w:numFmt w:val="bullet"/>
-      <w:lvlText w:val=""/>
-      <w:lvlJc w:val="left"/>
-      <w:pPr>
-        <w:ind w:left="1440" w:hanging="360"/>
-      </w:pPr>
-      <w:rPr>
-        <w:rFonts w:ascii="Symbol" w:hAnsi="Symbol" w:hint="default"/>
-      </w:rPr>
-    </w:lvl>
-    <w:lvl w:ilvl="1" w:tplc="04090003" w:tentative="1">
-      <w:start w:val="1"/>
-      <w:numFmt w:val="bullet"/>
-      <w:lvlText w:val="o"/>
-      <w:lvlJc w:val="left"/>
-      <w:pPr>
-        <w:ind w:left="2160" w:hanging="360"/>
-      </w:pPr>
-      <w:rPr>
-        <w:rFonts w:ascii="Courier New" w:hAnsi="Courier New" w:cs="Courier New" w:hint="default"/>
-      </w:rPr>
-    </w:lvl>
-    <w:lvl w:ilvl="2" w:tplc="04090005" w:tentative="1">
-      <w:start w:val="1"/>
-      <w:numFmt w:val="bullet"/>
-      <w:lvlText w:val=""/>
-      <w:lvlJc w:val="left"/>
-      <w:pPr>
-        <w:ind w:left="2880" w:hanging="360"/>
-      </w:pPr>
-      <w:rPr>
-        <w:rFonts w:ascii="Wingdings" w:hAnsi="Wingdings" w:hint="default"/>
-      </w:rPr>
-    </w:lvl>
-    <w:lvl w:ilvl="3" w:tplc="04090001" w:tentative="1">
-      <w:start w:val="1"/>
-      <w:numFmt w:val="bullet"/>
-      <w:lvlText w:val=""/>
-      <w:lvlJc w:val="left"/>
-      <w:pPr>
-        <w:ind w:left="3600" w:hanging="360"/>
-      </w:pPr>
-      <w:rPr>
-        <w:rFonts w:ascii="Symbol" w:hAnsi="Symbol" w:hint="default"/>
-      </w:rPr>
-    </w:lvl>
-    <w:lvl w:ilvl="4" w:tplc="04090003" w:tentative="1">
-      <w:start w:val="1"/>
-      <w:numFmt w:val="bullet"/>
-      <w:lvlText w:val="o"/>
-      <w:lvlJc w:val="left"/>
-      <w:pPr>
-        <w:ind w:left="4320" w:hanging="360"/>
-      </w:pPr>
-      <w:rPr>
-        <w:rFonts w:ascii="Courier New" w:hAnsi="Courier New" w:cs="Courier New" w:hint="default"/>
-      </w:rPr>
-    </w:lvl>
-    <w:lvl w:ilvl="5" w:tplc="04090005" w:tentative="1">
-      <w:start w:val="1"/>
-      <w:numFmt w:val="bullet"/>
-      <w:lvlText w:val=""/>
-      <w:lvlJc w:val="left"/>
-      <w:pPr>
-        <w:ind w:left="5040" w:hanging="360"/>
-      </w:pPr>
-      <w:rPr>
-        <w:rFonts w:ascii="Wingdings" w:hAnsi="Wingdings" w:hint="default"/>
-      </w:rPr>
-    </w:lvl>
-    <w:lvl w:ilvl="6" w:tplc="04090001" w:tentative="1">
-      <w:start w:val="1"/>
-      <w:numFmt w:val="bullet"/>
-      <w:lvlText w:val=""/>
-      <w:lvlJc w:val="left"/>
-      <w:pPr>
-        <w:ind w:left="5760" w:hanging="360"/>
-      </w:pPr>
-      <w:rPr>
-        <w:rFonts w:ascii="Symbol" w:hAnsi="Symbol" w:hint="default"/>
-      </w:rPr>
-    </w:lvl>
-    <w:lvl w:ilvl="7" w:tplc="04090003" w:tentative="1">
-      <w:start w:val="1"/>
-      <w:numFmt w:val="bullet"/>
-      <w:lvlText w:val="o"/>
-      <w:lvlJc w:val="left"/>
-      <w:pPr>
-        <w:ind w:left="6480" w:hanging="360"/>
-      </w:pPr>
-      <w:rPr>
-        <w:rFonts w:ascii="Courier New" w:hAnsi="Courier New" w:cs="Courier New" w:hint="default"/>
-      </w:rPr>
-    </w:lvl>
-    <w:lvl w:ilvl="8" w:tplc="04090005" w:tentative="1">
-      <w:start w:val="1"/>
-      <w:numFmt w:val="bullet"/>
-      <w:lvlText w:val=""/>
-      <w:lvlJc w:val="left"/>
-      <w:pPr>
-        <w:ind w:left="7200" w:hanging="360"/>
-      </w:pPr>
-      <w:rPr>
-        <w:rFonts w:ascii="Wingdings" w:hAnsi="Wingdings" w:hint="default"/>
-      </w:rPr>
-    </w:lvl>
-  </w:abstractNum>
-  <w:abstractNum w:abstractNumId="5" w15:restartNumberingAfterBreak="0">
+  <w:abstractNum w:abstractNumId="2" w15:restartNumberingAfterBreak="0">
     <w:nsid w:val="2E4B23DE"/>
     <w:multiLevelType w:val="hybridMultilevel"/>
     <w:tmpl w:val="C8A270E0"/>
@@ -5968,7 +4517,7 @@
       </w:pPr>
     </w:lvl>
   </w:abstractNum>
-  <w:abstractNum w:abstractNumId="6" w15:restartNumberingAfterBreak="0">
+  <w:abstractNum w:abstractNumId="3" w15:restartNumberingAfterBreak="0">
     <w:nsid w:val="30CF340B"/>
     <w:multiLevelType w:val="hybridMultilevel"/>
     <w:tmpl w:val="285E24CE"/>
@@ -6057,236 +4606,10 @@
       </w:pPr>
     </w:lvl>
   </w:abstractNum>
-  <w:abstractNum w:abstractNumId="7" w15:restartNumberingAfterBreak="0">
-    <w:nsid w:val="60FF6F1B"/>
-    <w:multiLevelType w:val="hybridMultilevel"/>
-    <w:tmpl w:val="595CAAFA"/>
-    <w:lvl w:ilvl="0" w:tplc="04090001">
-      <w:start w:val="1"/>
-      <w:numFmt w:val="bullet"/>
-      <w:lvlText w:val=""/>
-      <w:lvlJc w:val="left"/>
-      <w:pPr>
-        <w:ind w:left="720" w:hanging="360"/>
-      </w:pPr>
-      <w:rPr>
-        <w:rFonts w:ascii="Symbol" w:hAnsi="Symbol" w:hint="default"/>
-      </w:rPr>
-    </w:lvl>
-    <w:lvl w:ilvl="1" w:tplc="04090003">
-      <w:start w:val="1"/>
-      <w:numFmt w:val="bullet"/>
-      <w:lvlText w:val="o"/>
-      <w:lvlJc w:val="left"/>
-      <w:pPr>
-        <w:ind w:left="1440" w:hanging="360"/>
-      </w:pPr>
-      <w:rPr>
-        <w:rFonts w:ascii="Courier New" w:hAnsi="Courier New" w:cs="Courier New" w:hint="default"/>
-      </w:rPr>
-    </w:lvl>
-    <w:lvl w:ilvl="2" w:tplc="04090005" w:tentative="1">
-      <w:start w:val="1"/>
-      <w:numFmt w:val="bullet"/>
-      <w:lvlText w:val=""/>
-      <w:lvlJc w:val="left"/>
-      <w:pPr>
-        <w:ind w:left="2160" w:hanging="360"/>
-      </w:pPr>
-      <w:rPr>
-        <w:rFonts w:ascii="Wingdings" w:hAnsi="Wingdings" w:hint="default"/>
-      </w:rPr>
-    </w:lvl>
-    <w:lvl w:ilvl="3" w:tplc="04090001" w:tentative="1">
-      <w:start w:val="1"/>
-      <w:numFmt w:val="bullet"/>
-      <w:lvlText w:val=""/>
-      <w:lvlJc w:val="left"/>
-      <w:pPr>
-        <w:ind w:left="2880" w:hanging="360"/>
-      </w:pPr>
-      <w:rPr>
-        <w:rFonts w:ascii="Symbol" w:hAnsi="Symbol" w:hint="default"/>
-      </w:rPr>
-    </w:lvl>
-    <w:lvl w:ilvl="4" w:tplc="04090003" w:tentative="1">
-      <w:start w:val="1"/>
-      <w:numFmt w:val="bullet"/>
-      <w:lvlText w:val="o"/>
-      <w:lvlJc w:val="left"/>
-      <w:pPr>
-        <w:ind w:left="3600" w:hanging="360"/>
-      </w:pPr>
-      <w:rPr>
-        <w:rFonts w:ascii="Courier New" w:hAnsi="Courier New" w:cs="Courier New" w:hint="default"/>
-      </w:rPr>
-    </w:lvl>
-    <w:lvl w:ilvl="5" w:tplc="04090005" w:tentative="1">
-      <w:start w:val="1"/>
-      <w:numFmt w:val="bullet"/>
-      <w:lvlText w:val=""/>
-      <w:lvlJc w:val="left"/>
-      <w:pPr>
-        <w:ind w:left="4320" w:hanging="360"/>
-      </w:pPr>
-      <w:rPr>
-        <w:rFonts w:ascii="Wingdings" w:hAnsi="Wingdings" w:hint="default"/>
-      </w:rPr>
-    </w:lvl>
-    <w:lvl w:ilvl="6" w:tplc="04090001" w:tentative="1">
-      <w:start w:val="1"/>
-      <w:numFmt w:val="bullet"/>
-      <w:lvlText w:val=""/>
-      <w:lvlJc w:val="left"/>
-      <w:pPr>
-        <w:ind w:left="5040" w:hanging="360"/>
-      </w:pPr>
-      <w:rPr>
-        <w:rFonts w:ascii="Symbol" w:hAnsi="Symbol" w:hint="default"/>
-      </w:rPr>
-    </w:lvl>
-    <w:lvl w:ilvl="7" w:tplc="04090003" w:tentative="1">
-      <w:start w:val="1"/>
-      <w:numFmt w:val="bullet"/>
-      <w:lvlText w:val="o"/>
-      <w:lvlJc w:val="left"/>
-      <w:pPr>
-        <w:ind w:left="5760" w:hanging="360"/>
-      </w:pPr>
-      <w:rPr>
-        <w:rFonts w:ascii="Courier New" w:hAnsi="Courier New" w:cs="Courier New" w:hint="default"/>
-      </w:rPr>
-    </w:lvl>
-    <w:lvl w:ilvl="8" w:tplc="04090005" w:tentative="1">
-      <w:start w:val="1"/>
-      <w:numFmt w:val="bullet"/>
-      <w:lvlText w:val=""/>
-      <w:lvlJc w:val="left"/>
-      <w:pPr>
-        <w:ind w:left="6480" w:hanging="360"/>
-      </w:pPr>
-      <w:rPr>
-        <w:rFonts w:ascii="Wingdings" w:hAnsi="Wingdings" w:hint="default"/>
-      </w:rPr>
-    </w:lvl>
-  </w:abstractNum>
-  <w:abstractNum w:abstractNumId="8" w15:restartNumberingAfterBreak="0">
-    <w:nsid w:val="649028B5"/>
-    <w:multiLevelType w:val="hybridMultilevel"/>
-    <w:tmpl w:val="D9926F3C"/>
-    <w:lvl w:ilvl="0" w:tplc="04090001">
-      <w:start w:val="1"/>
-      <w:numFmt w:val="bullet"/>
-      <w:lvlText w:val=""/>
-      <w:lvlJc w:val="left"/>
-      <w:pPr>
-        <w:ind w:left="720" w:hanging="360"/>
-      </w:pPr>
-      <w:rPr>
-        <w:rFonts w:ascii="Symbol" w:hAnsi="Symbol" w:hint="default"/>
-      </w:rPr>
-    </w:lvl>
-    <w:lvl w:ilvl="1" w:tplc="04090003" w:tentative="1">
-      <w:start w:val="1"/>
-      <w:numFmt w:val="bullet"/>
-      <w:lvlText w:val="o"/>
-      <w:lvlJc w:val="left"/>
-      <w:pPr>
-        <w:ind w:left="1440" w:hanging="360"/>
-      </w:pPr>
-      <w:rPr>
-        <w:rFonts w:ascii="Courier New" w:hAnsi="Courier New" w:cs="Courier New" w:hint="default"/>
-      </w:rPr>
-    </w:lvl>
-    <w:lvl w:ilvl="2" w:tplc="04090005" w:tentative="1">
-      <w:start w:val="1"/>
-      <w:numFmt w:val="bullet"/>
-      <w:lvlText w:val=""/>
-      <w:lvlJc w:val="left"/>
-      <w:pPr>
-        <w:ind w:left="2160" w:hanging="360"/>
-      </w:pPr>
-      <w:rPr>
-        <w:rFonts w:ascii="Wingdings" w:hAnsi="Wingdings" w:hint="default"/>
-      </w:rPr>
-    </w:lvl>
-    <w:lvl w:ilvl="3" w:tplc="04090001" w:tentative="1">
-      <w:start w:val="1"/>
-      <w:numFmt w:val="bullet"/>
-      <w:lvlText w:val=""/>
-      <w:lvlJc w:val="left"/>
-      <w:pPr>
-        <w:ind w:left="2880" w:hanging="360"/>
-      </w:pPr>
-      <w:rPr>
-        <w:rFonts w:ascii="Symbol" w:hAnsi="Symbol" w:hint="default"/>
-      </w:rPr>
-    </w:lvl>
-    <w:lvl w:ilvl="4" w:tplc="04090003" w:tentative="1">
-      <w:start w:val="1"/>
-      <w:numFmt w:val="bullet"/>
-      <w:lvlText w:val="o"/>
-      <w:lvlJc w:val="left"/>
-      <w:pPr>
-        <w:ind w:left="3600" w:hanging="360"/>
-      </w:pPr>
-      <w:rPr>
-        <w:rFonts w:ascii="Courier New" w:hAnsi="Courier New" w:cs="Courier New" w:hint="default"/>
-      </w:rPr>
-    </w:lvl>
-    <w:lvl w:ilvl="5" w:tplc="04090005" w:tentative="1">
-      <w:start w:val="1"/>
-      <w:numFmt w:val="bullet"/>
-      <w:lvlText w:val=""/>
-      <w:lvlJc w:val="left"/>
-      <w:pPr>
-        <w:ind w:left="4320" w:hanging="360"/>
-      </w:pPr>
-      <w:rPr>
-        <w:rFonts w:ascii="Wingdings" w:hAnsi="Wingdings" w:hint="default"/>
-      </w:rPr>
-    </w:lvl>
-    <w:lvl w:ilvl="6" w:tplc="04090001" w:tentative="1">
-      <w:start w:val="1"/>
-      <w:numFmt w:val="bullet"/>
-      <w:lvlText w:val=""/>
-      <w:lvlJc w:val="left"/>
-      <w:pPr>
-        <w:ind w:left="5040" w:hanging="360"/>
-      </w:pPr>
-      <w:rPr>
-        <w:rFonts w:ascii="Symbol" w:hAnsi="Symbol" w:hint="default"/>
-      </w:rPr>
-    </w:lvl>
-    <w:lvl w:ilvl="7" w:tplc="04090003" w:tentative="1">
-      <w:start w:val="1"/>
-      <w:numFmt w:val="bullet"/>
-      <w:lvlText w:val="o"/>
-      <w:lvlJc w:val="left"/>
-      <w:pPr>
-        <w:ind w:left="5760" w:hanging="360"/>
-      </w:pPr>
-      <w:rPr>
-        <w:rFonts w:ascii="Courier New" w:hAnsi="Courier New" w:cs="Courier New" w:hint="default"/>
-      </w:rPr>
-    </w:lvl>
-    <w:lvl w:ilvl="8" w:tplc="04090005" w:tentative="1">
-      <w:start w:val="1"/>
-      <w:numFmt w:val="bullet"/>
-      <w:lvlText w:val=""/>
-      <w:lvlJc w:val="left"/>
-      <w:pPr>
-        <w:ind w:left="6480" w:hanging="360"/>
-      </w:pPr>
-      <w:rPr>
-        <w:rFonts w:ascii="Wingdings" w:hAnsi="Wingdings" w:hint="default"/>
-      </w:rPr>
-    </w:lvl>
-  </w:abstractNum>
-  <w:abstractNum w:abstractNumId="9" w15:restartNumberingAfterBreak="0">
+  <w:abstractNum w:abstractNumId="4" w15:restartNumberingAfterBreak="0">
     <w:nsid w:val="64F31633"/>
     <w:multiLevelType w:val="hybridMultilevel"/>
-    <w:tmpl w:val="DA80E754"/>
+    <w:tmpl w:val="2766C900"/>
     <w:lvl w:ilvl="0" w:tplc="0409000F">
       <w:start w:val="1"/>
       <w:numFmt w:val="decimal"/>
@@ -6299,16 +4622,18 @@
         <w:rFonts w:hint="default"/>
       </w:rPr>
     </w:lvl>
-    <w:lvl w:ilvl="1" w:tplc="04090001">
-      <w:start w:val="1"/>
-      <w:numFmt w:val="bullet"/>
-      <w:lvlText w:val=""/>
+    <w:lvl w:ilvl="1" w:tplc="885E074E">
+      <w:start w:val="1"/>
+      <w:numFmt w:val="lowerLetter"/>
+      <w:lvlText w:val="%2."/>
       <w:lvlJc w:val="left"/>
       <w:pPr>
         <w:ind w:left="1440" w:hanging="360"/>
       </w:pPr>
       <w:rPr>
-        <w:rFonts w:ascii="Symbol" w:hAnsi="Symbol" w:hint="default"/>
+        <w:rFonts w:asciiTheme="minorHAnsi" w:eastAsia="Times New Roman" w:hAnsiTheme="minorHAnsi" w:cstheme="minorHAnsi"/>
+        <w:b w:val="0"/>
+        <w:bCs w:val="0"/>
       </w:rPr>
     </w:lvl>
     <w:lvl w:ilvl="2" w:tplc="0409001B">
@@ -6375,7 +4700,7 @@
       </w:pPr>
     </w:lvl>
   </w:abstractNum>
-  <w:abstractNum w:abstractNumId="10" w15:restartNumberingAfterBreak="0">
+  <w:abstractNum w:abstractNumId="5" w15:restartNumberingAfterBreak="0">
     <w:nsid w:val="654E2FBB"/>
     <w:multiLevelType w:val="hybridMultilevel"/>
     <w:tmpl w:val="5D702A8C"/>
@@ -6464,7 +4789,7 @@
       </w:pPr>
     </w:lvl>
   </w:abstractNum>
-  <w:abstractNum w:abstractNumId="11" w15:restartNumberingAfterBreak="0">
+  <w:abstractNum w:abstractNumId="6" w15:restartNumberingAfterBreak="0">
     <w:nsid w:val="66DE1BE8"/>
     <w:multiLevelType w:val="multilevel"/>
     <w:tmpl w:val="F3A801AE"/>
@@ -6585,389 +4910,26 @@
       </w:rPr>
     </w:lvl>
   </w:abstractNum>
-  <w:abstractNum w:abstractNumId="12" w15:restartNumberingAfterBreak="0">
-    <w:nsid w:val="6BBB31BA"/>
-    <w:multiLevelType w:val="hybridMultilevel"/>
-    <w:tmpl w:val="BB5C353A"/>
-    <w:lvl w:ilvl="0" w:tplc="04090001">
-      <w:start w:val="1"/>
-      <w:numFmt w:val="bullet"/>
-      <w:lvlText w:val=""/>
-      <w:lvlJc w:val="left"/>
-      <w:pPr>
-        <w:ind w:left="720" w:hanging="360"/>
-      </w:pPr>
-      <w:rPr>
-        <w:rFonts w:ascii="Symbol" w:hAnsi="Symbol" w:hint="default"/>
-      </w:rPr>
-    </w:lvl>
-    <w:lvl w:ilvl="1" w:tplc="04090003" w:tentative="1">
-      <w:start w:val="1"/>
-      <w:numFmt w:val="bullet"/>
-      <w:lvlText w:val="o"/>
-      <w:lvlJc w:val="left"/>
-      <w:pPr>
-        <w:ind w:left="1440" w:hanging="360"/>
-      </w:pPr>
-      <w:rPr>
-        <w:rFonts w:ascii="Courier New" w:hAnsi="Courier New" w:cs="Courier New" w:hint="default"/>
-      </w:rPr>
-    </w:lvl>
-    <w:lvl w:ilvl="2" w:tplc="04090005" w:tentative="1">
-      <w:start w:val="1"/>
-      <w:numFmt w:val="bullet"/>
-      <w:lvlText w:val=""/>
-      <w:lvlJc w:val="left"/>
-      <w:pPr>
-        <w:ind w:left="2160" w:hanging="360"/>
-      </w:pPr>
-      <w:rPr>
-        <w:rFonts w:ascii="Wingdings" w:hAnsi="Wingdings" w:hint="default"/>
-      </w:rPr>
-    </w:lvl>
-    <w:lvl w:ilvl="3" w:tplc="04090001" w:tentative="1">
-      <w:start w:val="1"/>
-      <w:numFmt w:val="bullet"/>
-      <w:lvlText w:val=""/>
-      <w:lvlJc w:val="left"/>
-      <w:pPr>
-        <w:ind w:left="2880" w:hanging="360"/>
-      </w:pPr>
-      <w:rPr>
-        <w:rFonts w:ascii="Symbol" w:hAnsi="Symbol" w:hint="default"/>
-      </w:rPr>
-    </w:lvl>
-    <w:lvl w:ilvl="4" w:tplc="04090003" w:tentative="1">
-      <w:start w:val="1"/>
-      <w:numFmt w:val="bullet"/>
-      <w:lvlText w:val="o"/>
-      <w:lvlJc w:val="left"/>
-      <w:pPr>
-        <w:ind w:left="3600" w:hanging="360"/>
-      </w:pPr>
-      <w:rPr>
-        <w:rFonts w:ascii="Courier New" w:hAnsi="Courier New" w:cs="Courier New" w:hint="default"/>
-      </w:rPr>
-    </w:lvl>
-    <w:lvl w:ilvl="5" w:tplc="04090005" w:tentative="1">
-      <w:start w:val="1"/>
-      <w:numFmt w:val="bullet"/>
-      <w:lvlText w:val=""/>
-      <w:lvlJc w:val="left"/>
-      <w:pPr>
-        <w:ind w:left="4320" w:hanging="360"/>
-      </w:pPr>
-      <w:rPr>
-        <w:rFonts w:ascii="Wingdings" w:hAnsi="Wingdings" w:hint="default"/>
-      </w:rPr>
-    </w:lvl>
-    <w:lvl w:ilvl="6" w:tplc="04090001" w:tentative="1">
-      <w:start w:val="1"/>
-      <w:numFmt w:val="bullet"/>
-      <w:lvlText w:val=""/>
-      <w:lvlJc w:val="left"/>
-      <w:pPr>
-        <w:ind w:left="5040" w:hanging="360"/>
-      </w:pPr>
-      <w:rPr>
-        <w:rFonts w:ascii="Symbol" w:hAnsi="Symbol" w:hint="default"/>
-      </w:rPr>
-    </w:lvl>
-    <w:lvl w:ilvl="7" w:tplc="04090003" w:tentative="1">
-      <w:start w:val="1"/>
-      <w:numFmt w:val="bullet"/>
-      <w:lvlText w:val="o"/>
-      <w:lvlJc w:val="left"/>
-      <w:pPr>
-        <w:ind w:left="5760" w:hanging="360"/>
-      </w:pPr>
-      <w:rPr>
-        <w:rFonts w:ascii="Courier New" w:hAnsi="Courier New" w:cs="Courier New" w:hint="default"/>
-      </w:rPr>
-    </w:lvl>
-    <w:lvl w:ilvl="8" w:tplc="04090005" w:tentative="1">
-      <w:start w:val="1"/>
-      <w:numFmt w:val="bullet"/>
-      <w:lvlText w:val=""/>
-      <w:lvlJc w:val="left"/>
-      <w:pPr>
-        <w:ind w:left="6480" w:hanging="360"/>
-      </w:pPr>
-      <w:rPr>
-        <w:rFonts w:ascii="Wingdings" w:hAnsi="Wingdings" w:hint="default"/>
-      </w:rPr>
-    </w:lvl>
-  </w:abstractNum>
-  <w:abstractNum w:abstractNumId="13" w15:restartNumberingAfterBreak="0">
-    <w:nsid w:val="70140A79"/>
-    <w:multiLevelType w:val="hybridMultilevel"/>
-    <w:tmpl w:val="CF3E1B70"/>
-    <w:lvl w:ilvl="0" w:tplc="04090001">
-      <w:start w:val="1"/>
-      <w:numFmt w:val="bullet"/>
-      <w:lvlText w:val=""/>
-      <w:lvlJc w:val="left"/>
-      <w:pPr>
-        <w:ind w:left="720" w:hanging="360"/>
-      </w:pPr>
-      <w:rPr>
-        <w:rFonts w:ascii="Symbol" w:hAnsi="Symbol" w:hint="default"/>
-      </w:rPr>
-    </w:lvl>
-    <w:lvl w:ilvl="1" w:tplc="04090003" w:tentative="1">
-      <w:start w:val="1"/>
-      <w:numFmt w:val="bullet"/>
-      <w:lvlText w:val="o"/>
-      <w:lvlJc w:val="left"/>
-      <w:pPr>
-        <w:ind w:left="1440" w:hanging="360"/>
-      </w:pPr>
-      <w:rPr>
-        <w:rFonts w:ascii="Courier New" w:hAnsi="Courier New" w:cs="Courier New" w:hint="default"/>
-      </w:rPr>
-    </w:lvl>
-    <w:lvl w:ilvl="2" w:tplc="04090005" w:tentative="1">
-      <w:start w:val="1"/>
-      <w:numFmt w:val="bullet"/>
-      <w:lvlText w:val=""/>
-      <w:lvlJc w:val="left"/>
-      <w:pPr>
-        <w:ind w:left="2160" w:hanging="360"/>
-      </w:pPr>
-      <w:rPr>
-        <w:rFonts w:ascii="Wingdings" w:hAnsi="Wingdings" w:hint="default"/>
-      </w:rPr>
-    </w:lvl>
-    <w:lvl w:ilvl="3" w:tplc="04090001" w:tentative="1">
-      <w:start w:val="1"/>
-      <w:numFmt w:val="bullet"/>
-      <w:lvlText w:val=""/>
-      <w:lvlJc w:val="left"/>
-      <w:pPr>
-        <w:ind w:left="2880" w:hanging="360"/>
-      </w:pPr>
-      <w:rPr>
-        <w:rFonts w:ascii="Symbol" w:hAnsi="Symbol" w:hint="default"/>
-      </w:rPr>
-    </w:lvl>
-    <w:lvl w:ilvl="4" w:tplc="04090003" w:tentative="1">
-      <w:start w:val="1"/>
-      <w:numFmt w:val="bullet"/>
-      <w:lvlText w:val="o"/>
-      <w:lvlJc w:val="left"/>
-      <w:pPr>
-        <w:ind w:left="3600" w:hanging="360"/>
-      </w:pPr>
-      <w:rPr>
-        <w:rFonts w:ascii="Courier New" w:hAnsi="Courier New" w:cs="Courier New" w:hint="default"/>
-      </w:rPr>
-    </w:lvl>
-    <w:lvl w:ilvl="5" w:tplc="04090005" w:tentative="1">
-      <w:start w:val="1"/>
-      <w:numFmt w:val="bullet"/>
-      <w:lvlText w:val=""/>
-      <w:lvlJc w:val="left"/>
-      <w:pPr>
-        <w:ind w:left="4320" w:hanging="360"/>
-      </w:pPr>
-      <w:rPr>
-        <w:rFonts w:ascii="Wingdings" w:hAnsi="Wingdings" w:hint="default"/>
-      </w:rPr>
-    </w:lvl>
-    <w:lvl w:ilvl="6" w:tplc="04090001" w:tentative="1">
-      <w:start w:val="1"/>
-      <w:numFmt w:val="bullet"/>
-      <w:lvlText w:val=""/>
-      <w:lvlJc w:val="left"/>
-      <w:pPr>
-        <w:ind w:left="5040" w:hanging="360"/>
-      </w:pPr>
-      <w:rPr>
-        <w:rFonts w:ascii="Symbol" w:hAnsi="Symbol" w:hint="default"/>
-      </w:rPr>
-    </w:lvl>
-    <w:lvl w:ilvl="7" w:tplc="04090003" w:tentative="1">
-      <w:start w:val="1"/>
-      <w:numFmt w:val="bullet"/>
-      <w:lvlText w:val="o"/>
-      <w:lvlJc w:val="left"/>
-      <w:pPr>
-        <w:ind w:left="5760" w:hanging="360"/>
-      </w:pPr>
-      <w:rPr>
-        <w:rFonts w:ascii="Courier New" w:hAnsi="Courier New" w:cs="Courier New" w:hint="default"/>
-      </w:rPr>
-    </w:lvl>
-    <w:lvl w:ilvl="8" w:tplc="04090005" w:tentative="1">
-      <w:start w:val="1"/>
-      <w:numFmt w:val="bullet"/>
-      <w:lvlText w:val=""/>
-      <w:lvlJc w:val="left"/>
-      <w:pPr>
-        <w:ind w:left="6480" w:hanging="360"/>
-      </w:pPr>
-      <w:rPr>
-        <w:rFonts w:ascii="Wingdings" w:hAnsi="Wingdings" w:hint="default"/>
-      </w:rPr>
-    </w:lvl>
-  </w:abstractNum>
-  <w:abstractNum w:abstractNumId="14" w15:restartNumberingAfterBreak="0">
-    <w:nsid w:val="76F2711F"/>
-    <w:multiLevelType w:val="hybridMultilevel"/>
-    <w:tmpl w:val="086ED5CE"/>
-    <w:lvl w:ilvl="0" w:tplc="04090001">
-      <w:start w:val="1"/>
-      <w:numFmt w:val="bullet"/>
-      <w:lvlText w:val=""/>
-      <w:lvlJc w:val="left"/>
-      <w:pPr>
-        <w:ind w:left="720" w:hanging="360"/>
-      </w:pPr>
-      <w:rPr>
-        <w:rFonts w:ascii="Symbol" w:hAnsi="Symbol" w:hint="default"/>
-      </w:rPr>
-    </w:lvl>
-    <w:lvl w:ilvl="1" w:tplc="04090003" w:tentative="1">
-      <w:start w:val="1"/>
-      <w:numFmt w:val="bullet"/>
-      <w:lvlText w:val="o"/>
-      <w:lvlJc w:val="left"/>
-      <w:pPr>
-        <w:ind w:left="1440" w:hanging="360"/>
-      </w:pPr>
-      <w:rPr>
-        <w:rFonts w:ascii="Courier New" w:hAnsi="Courier New" w:cs="Courier New" w:hint="default"/>
-      </w:rPr>
-    </w:lvl>
-    <w:lvl w:ilvl="2" w:tplc="04090005" w:tentative="1">
-      <w:start w:val="1"/>
-      <w:numFmt w:val="bullet"/>
-      <w:lvlText w:val=""/>
-      <w:lvlJc w:val="left"/>
-      <w:pPr>
-        <w:ind w:left="2160" w:hanging="360"/>
-      </w:pPr>
-      <w:rPr>
-        <w:rFonts w:ascii="Wingdings" w:hAnsi="Wingdings" w:hint="default"/>
-      </w:rPr>
-    </w:lvl>
-    <w:lvl w:ilvl="3" w:tplc="04090001" w:tentative="1">
-      <w:start w:val="1"/>
-      <w:numFmt w:val="bullet"/>
-      <w:lvlText w:val=""/>
-      <w:lvlJc w:val="left"/>
-      <w:pPr>
-        <w:ind w:left="2880" w:hanging="360"/>
-      </w:pPr>
-      <w:rPr>
-        <w:rFonts w:ascii="Symbol" w:hAnsi="Symbol" w:hint="default"/>
-      </w:rPr>
-    </w:lvl>
-    <w:lvl w:ilvl="4" w:tplc="04090003" w:tentative="1">
-      <w:start w:val="1"/>
-      <w:numFmt w:val="bullet"/>
-      <w:lvlText w:val="o"/>
-      <w:lvlJc w:val="left"/>
-      <w:pPr>
-        <w:ind w:left="3600" w:hanging="360"/>
-      </w:pPr>
-      <w:rPr>
-        <w:rFonts w:ascii="Courier New" w:hAnsi="Courier New" w:cs="Courier New" w:hint="default"/>
-      </w:rPr>
-    </w:lvl>
-    <w:lvl w:ilvl="5" w:tplc="04090005" w:tentative="1">
-      <w:start w:val="1"/>
-      <w:numFmt w:val="bullet"/>
-      <w:lvlText w:val=""/>
-      <w:lvlJc w:val="left"/>
-      <w:pPr>
-        <w:ind w:left="4320" w:hanging="360"/>
-      </w:pPr>
-      <w:rPr>
-        <w:rFonts w:ascii="Wingdings" w:hAnsi="Wingdings" w:hint="default"/>
-      </w:rPr>
-    </w:lvl>
-    <w:lvl w:ilvl="6" w:tplc="04090001" w:tentative="1">
-      <w:start w:val="1"/>
-      <w:numFmt w:val="bullet"/>
-      <w:lvlText w:val=""/>
-      <w:lvlJc w:val="left"/>
-      <w:pPr>
-        <w:ind w:left="5040" w:hanging="360"/>
-      </w:pPr>
-      <w:rPr>
-        <w:rFonts w:ascii="Symbol" w:hAnsi="Symbol" w:hint="default"/>
-      </w:rPr>
-    </w:lvl>
-    <w:lvl w:ilvl="7" w:tplc="04090003" w:tentative="1">
-      <w:start w:val="1"/>
-      <w:numFmt w:val="bullet"/>
-      <w:lvlText w:val="o"/>
-      <w:lvlJc w:val="left"/>
-      <w:pPr>
-        <w:ind w:left="5760" w:hanging="360"/>
-      </w:pPr>
-      <w:rPr>
-        <w:rFonts w:ascii="Courier New" w:hAnsi="Courier New" w:cs="Courier New" w:hint="default"/>
-      </w:rPr>
-    </w:lvl>
-    <w:lvl w:ilvl="8" w:tplc="04090005" w:tentative="1">
-      <w:start w:val="1"/>
-      <w:numFmt w:val="bullet"/>
-      <w:lvlText w:val=""/>
-      <w:lvlJc w:val="left"/>
-      <w:pPr>
-        <w:ind w:left="6480" w:hanging="360"/>
-      </w:pPr>
-      <w:rPr>
-        <w:rFonts w:ascii="Wingdings" w:hAnsi="Wingdings" w:hint="default"/>
-      </w:rPr>
-    </w:lvl>
-  </w:abstractNum>
   <w:num w:numId="1" w16cid:durableId="1462726951">
+    <w:abstractNumId w:val="2"/>
+  </w:num>
+  <w:num w:numId="2" w16cid:durableId="887495510">
+    <w:abstractNumId w:val="1"/>
+  </w:num>
+  <w:num w:numId="3" w16cid:durableId="1812599429">
+    <w:abstractNumId w:val="6"/>
+  </w:num>
+  <w:num w:numId="4" w16cid:durableId="1861506355">
+    <w:abstractNumId w:val="3"/>
+  </w:num>
+  <w:num w:numId="5" w16cid:durableId="1375691200">
+    <w:abstractNumId w:val="0"/>
+  </w:num>
+  <w:num w:numId="6" w16cid:durableId="265381290">
     <w:abstractNumId w:val="5"/>
   </w:num>
-  <w:num w:numId="2" w16cid:durableId="887495510">
-    <w:abstractNumId w:val="3"/>
-  </w:num>
-  <w:num w:numId="3" w16cid:durableId="1812599429">
-    <w:abstractNumId w:val="11"/>
-  </w:num>
-  <w:num w:numId="4" w16cid:durableId="1861506355">
-    <w:abstractNumId w:val="6"/>
-  </w:num>
-  <w:num w:numId="5" w16cid:durableId="1375691200">
-    <w:abstractNumId w:val="1"/>
-  </w:num>
-  <w:num w:numId="6" w16cid:durableId="265381290">
-    <w:abstractNumId w:val="10"/>
-  </w:num>
   <w:num w:numId="7" w16cid:durableId="1186212828">
-    <w:abstractNumId w:val="9"/>
-  </w:num>
-  <w:num w:numId="8" w16cid:durableId="1888491823">
-    <w:abstractNumId w:val="7"/>
-  </w:num>
-  <w:num w:numId="9" w16cid:durableId="1803423003">
-    <w:abstractNumId w:val="12"/>
-  </w:num>
-  <w:num w:numId="10" w16cid:durableId="1378817278">
-    <w:abstractNumId w:val="0"/>
-  </w:num>
-  <w:num w:numId="11" w16cid:durableId="1214732486">
-    <w:abstractNumId w:val="14"/>
-  </w:num>
-  <w:num w:numId="12" w16cid:durableId="967319507">
-    <w:abstractNumId w:val="2"/>
-  </w:num>
-  <w:num w:numId="13" w16cid:durableId="925961365">
-    <w:abstractNumId w:val="13"/>
-  </w:num>
-  <w:num w:numId="14" w16cid:durableId="1569221302">
     <w:abstractNumId w:val="4"/>
-  </w:num>
-  <w:num w:numId="15" w16cid:durableId="737636435">
-    <w:abstractNumId w:val="8"/>
   </w:num>
 </w:numbering>
 </file>

</xml_diff>